<commit_message>
doc(ios): update release note of v3.2.0 in ReleaseNotes_Of_iOSDemoApp_For_TelinkSigMesh.docx.
</commit_message>
<xml_diff>
--- a/app/ios/document/ReleaseNotes_Of_iOSDemoApp_For_TelinkSigMesh.docx
+++ b/app/ios/document/ReleaseNotes_Of_iOSDemoApp_For_TelinkSigMesh.docx
@@ -62,6 +62,743 @@
         </w:rPr>
         <w:t xml:space="preserve"> release notes</w:t>
       </w:r>
+    </w:p>
+    <w:p>
+      <w:pPr>
+        <w:rPr>
+          <w:rFonts w:ascii="宋体" w:hAnsi="宋体" w:eastAsia="宋体" w:cs="宋体"/>
+          <w:color w:val="000000"/>
+        </w:rPr>
+      </w:pPr>
+      <w:r>
+        <w:rPr>
+          <w:rFonts w:ascii="宋体" w:hAnsi="宋体" w:eastAsia="宋体" w:cs="宋体"/>
+          <w:color w:val="000000"/>
+        </w:rPr>
+        <w:t>2020/0</w:t>
+      </w:r>
+      <w:r>
+        <w:rPr>
+          <w:rFonts w:ascii="宋体" w:hAnsi="宋体" w:eastAsia="宋体" w:cs="宋体"/>
+          <w:color w:val="000000"/>
+        </w:rPr>
+        <w:t>4</w:t>
+      </w:r>
+      <w:r>
+        <w:rPr>
+          <w:rFonts w:ascii="宋体" w:hAnsi="宋体" w:eastAsia="宋体" w:cs="宋体"/>
+          <w:color w:val="000000"/>
+        </w:rPr>
+        <w:t>/</w:t>
+      </w:r>
+      <w:r>
+        <w:rPr>
+          <w:rFonts w:ascii="宋体" w:hAnsi="宋体" w:eastAsia="宋体" w:cs="宋体"/>
+          <w:color w:val="000000"/>
+        </w:rPr>
+        <w:t>29</w:t>
+      </w:r>
+    </w:p>
+    <w:p>
+      <w:pPr>
+        <w:pStyle w:val="3"/>
+        <w:rPr>
+          <w:kern w:val="0"/>
+        </w:rPr>
+      </w:pPr>
+      <w:r>
+        <w:rPr>
+          <w:rFonts w:hint="eastAsia"/>
+          <w:kern w:val="0"/>
+        </w:rPr>
+        <w:t>iOS</w:t>
+      </w:r>
+      <w:r>
+        <w:t xml:space="preserve"> </w:t>
+      </w:r>
+    </w:p>
+    <w:p>
+      <w:pPr>
+        <w:tabs>
+          <w:tab w:val="left" w:pos="916"/>
+          <w:tab w:val="left" w:pos="1950"/>
+          <w:tab w:val="left" w:pos="2748"/>
+          <w:tab w:val="left" w:pos="3664"/>
+          <w:tab w:val="left" w:pos="4580"/>
+          <w:tab w:val="left" w:pos="5496"/>
+          <w:tab w:val="left" w:pos="6412"/>
+          <w:tab w:val="left" w:pos="7328"/>
+          <w:tab w:val="left" w:pos="8244"/>
+          <w:tab w:val="left" w:pos="9160"/>
+          <w:tab w:val="left" w:pos="10076"/>
+          <w:tab w:val="left" w:pos="10992"/>
+          <w:tab w:val="left" w:pos="11908"/>
+          <w:tab w:val="left" w:pos="12824"/>
+          <w:tab w:val="left" w:pos="13740"/>
+          <w:tab w:val="left" w:pos="14656"/>
+        </w:tabs>
+        <w:rPr>
+          <w:rFonts w:ascii="宋体" w:hAnsi="宋体" w:eastAsia="宋体" w:cs="宋体"/>
+          <w:color w:val="000000"/>
+        </w:rPr>
+      </w:pPr>
+    </w:p>
+    <w:p>
+      <w:pPr>
+        <w:tabs>
+          <w:tab w:val="left" w:pos="916"/>
+          <w:tab w:val="left" w:pos="1950"/>
+          <w:tab w:val="left" w:pos="2748"/>
+          <w:tab w:val="left" w:pos="3664"/>
+          <w:tab w:val="left" w:pos="4580"/>
+          <w:tab w:val="left" w:pos="5496"/>
+          <w:tab w:val="left" w:pos="6412"/>
+          <w:tab w:val="left" w:pos="7328"/>
+          <w:tab w:val="left" w:pos="8244"/>
+          <w:tab w:val="left" w:pos="9160"/>
+          <w:tab w:val="left" w:pos="10076"/>
+          <w:tab w:val="left" w:pos="10992"/>
+          <w:tab w:val="left" w:pos="11908"/>
+          <w:tab w:val="left" w:pos="12824"/>
+          <w:tab w:val="left" w:pos="13740"/>
+          <w:tab w:val="left" w:pos="14656"/>
+        </w:tabs>
+        <w:rPr>
+          <w:rFonts w:ascii="宋体" w:hAnsi="宋体" w:eastAsia="宋体" w:cs="宋体"/>
+          <w:color w:val="000000"/>
+        </w:rPr>
+      </w:pPr>
+      <w:r>
+        <w:rPr>
+          <w:rFonts w:ascii="宋体" w:hAnsi="宋体" w:eastAsia="宋体" w:cs="宋体"/>
+          <w:color w:val="000000"/>
+        </w:rPr>
+        <w:t>git branch</w:t>
+      </w:r>
+      <w:r>
+        <w:rPr>
+          <w:rFonts w:ascii="宋体" w:hAnsi="宋体" w:eastAsia="宋体" w:cs="宋体"/>
+          <w:color w:val="000000"/>
+        </w:rPr>
+        <w:t xml:space="preserve"> </w:t>
+      </w:r>
+      <w:r>
+        <w:rPr>
+          <w:rFonts w:hint="eastAsia"/>
+        </w:rPr>
+        <w:t>http://192.168.48.36/sdk_app/ble_mesh/telink_sig_mesh_sdk.git</w:t>
+      </w:r>
+    </w:p>
+    <w:p>
+      <w:pPr>
+        <w:tabs>
+          <w:tab w:val="left" w:pos="916"/>
+          <w:tab w:val="left" w:pos="1950"/>
+          <w:tab w:val="left" w:pos="2748"/>
+          <w:tab w:val="left" w:pos="3664"/>
+          <w:tab w:val="left" w:pos="4580"/>
+          <w:tab w:val="left" w:pos="5496"/>
+          <w:tab w:val="left" w:pos="6412"/>
+          <w:tab w:val="left" w:pos="7328"/>
+          <w:tab w:val="left" w:pos="8244"/>
+          <w:tab w:val="left" w:pos="9160"/>
+          <w:tab w:val="left" w:pos="10076"/>
+          <w:tab w:val="left" w:pos="10992"/>
+          <w:tab w:val="left" w:pos="11908"/>
+          <w:tab w:val="left" w:pos="12824"/>
+          <w:tab w:val="left" w:pos="13740"/>
+          <w:tab w:val="left" w:pos="14656"/>
+        </w:tabs>
+        <w:rPr>
+          <w:rFonts w:ascii="宋体" w:hAnsi="宋体" w:eastAsia="宋体" w:cs="宋体"/>
+          <w:color w:val="000000"/>
+        </w:rPr>
+      </w:pPr>
+    </w:p>
+    <w:p>
+      <w:pPr>
+        <w:tabs>
+          <w:tab w:val="left" w:pos="916"/>
+          <w:tab w:val="left" w:pos="1950"/>
+          <w:tab w:val="left" w:pos="2748"/>
+          <w:tab w:val="left" w:pos="3664"/>
+          <w:tab w:val="left" w:pos="4580"/>
+          <w:tab w:val="left" w:pos="5496"/>
+          <w:tab w:val="left" w:pos="6412"/>
+          <w:tab w:val="left" w:pos="7328"/>
+          <w:tab w:val="left" w:pos="8244"/>
+          <w:tab w:val="left" w:pos="9160"/>
+          <w:tab w:val="left" w:pos="10076"/>
+          <w:tab w:val="left" w:pos="10992"/>
+          <w:tab w:val="left" w:pos="11908"/>
+          <w:tab w:val="left" w:pos="12824"/>
+          <w:tab w:val="left" w:pos="13740"/>
+          <w:tab w:val="left" w:pos="14656"/>
+        </w:tabs>
+        <w:rPr>
+          <w:rFonts w:ascii="宋体" w:hAnsi="宋体" w:eastAsia="宋体" w:cs="宋体"/>
+          <w:color w:val="000000"/>
+        </w:rPr>
+      </w:pPr>
+      <w:r>
+        <w:rPr>
+          <w:rFonts w:ascii="宋体" w:hAnsi="宋体" w:eastAsia="宋体" w:cs="宋体"/>
+          <w:color w:val="000000"/>
+        </w:rPr>
+        <w:t>version:</w:t>
+      </w:r>
+      <w:r>
+        <w:rPr>
+          <w:rFonts w:ascii="宋体" w:hAnsi="宋体" w:eastAsia="宋体" w:cs="宋体"/>
+          <w:color w:val="000000"/>
+        </w:rPr>
+        <w:tab/>
+      </w:r>
+      <w:r>
+        <w:rPr>
+          <w:rFonts w:ascii="宋体" w:hAnsi="宋体" w:eastAsia="宋体" w:cs="宋体"/>
+          <w:color w:val="000000"/>
+        </w:rPr>
+        <w:t>3.</w:t>
+      </w:r>
+      <w:r>
+        <w:rPr>
+          <w:rFonts w:ascii="宋体" w:hAnsi="宋体" w:eastAsia="宋体" w:cs="宋体"/>
+          <w:color w:val="000000"/>
+        </w:rPr>
+        <w:t>2</w:t>
+      </w:r>
+      <w:r>
+        <w:rPr>
+          <w:rFonts w:ascii="宋体" w:hAnsi="宋体" w:eastAsia="宋体" w:cs="宋体"/>
+          <w:color w:val="000000"/>
+        </w:rPr>
+        <w:t>.</w:t>
+      </w:r>
+      <w:r>
+        <w:rPr>
+          <w:rFonts w:ascii="宋体" w:hAnsi="宋体" w:eastAsia="宋体" w:cs="宋体"/>
+          <w:color w:val="000000"/>
+        </w:rPr>
+        <w:t>0</w:t>
+      </w:r>
+    </w:p>
+    <w:p>
+      <w:pPr>
+        <w:tabs>
+          <w:tab w:val="left" w:pos="916"/>
+          <w:tab w:val="left" w:pos="1950"/>
+          <w:tab w:val="left" w:pos="2748"/>
+          <w:tab w:val="left" w:pos="3664"/>
+          <w:tab w:val="left" w:pos="4580"/>
+          <w:tab w:val="left" w:pos="5496"/>
+          <w:tab w:val="left" w:pos="6412"/>
+          <w:tab w:val="left" w:pos="7328"/>
+          <w:tab w:val="left" w:pos="8244"/>
+          <w:tab w:val="left" w:pos="9160"/>
+          <w:tab w:val="left" w:pos="10076"/>
+          <w:tab w:val="left" w:pos="10992"/>
+          <w:tab w:val="left" w:pos="11908"/>
+          <w:tab w:val="left" w:pos="12824"/>
+          <w:tab w:val="left" w:pos="13740"/>
+          <w:tab w:val="left" w:pos="14656"/>
+        </w:tabs>
+        <w:rPr>
+          <w:rFonts w:ascii="宋体" w:hAnsi="宋体" w:eastAsia="宋体" w:cs="宋体"/>
+          <w:color w:val="000000"/>
+        </w:rPr>
+      </w:pPr>
+    </w:p>
+    <w:p>
+      <w:pPr>
+        <w:tabs>
+          <w:tab w:val="left" w:pos="916"/>
+          <w:tab w:val="left" w:pos="1950"/>
+          <w:tab w:val="left" w:pos="2748"/>
+          <w:tab w:val="left" w:pos="3664"/>
+          <w:tab w:val="left" w:pos="4580"/>
+          <w:tab w:val="left" w:pos="5496"/>
+          <w:tab w:val="left" w:pos="6412"/>
+          <w:tab w:val="left" w:pos="7328"/>
+          <w:tab w:val="left" w:pos="8244"/>
+          <w:tab w:val="left" w:pos="9160"/>
+          <w:tab w:val="left" w:pos="10076"/>
+          <w:tab w:val="left" w:pos="10992"/>
+          <w:tab w:val="left" w:pos="11908"/>
+          <w:tab w:val="left" w:pos="12824"/>
+          <w:tab w:val="left" w:pos="13740"/>
+          <w:tab w:val="left" w:pos="14656"/>
+        </w:tabs>
+        <w:rPr>
+          <w:rFonts w:ascii="宋体" w:hAnsi="宋体" w:eastAsia="宋体" w:cs="宋体"/>
+          <w:color w:val="000000"/>
+        </w:rPr>
+      </w:pPr>
+      <w:r>
+        <w:rPr>
+          <w:rFonts w:ascii="宋体" w:hAnsi="宋体" w:eastAsia="宋体" w:cs="宋体"/>
+          <w:color w:val="000000"/>
+        </w:rPr>
+        <w:t>gittime:</w:t>
+      </w:r>
+      <w:r>
+        <w:rPr>
+          <w:rFonts w:ascii="宋体" w:hAnsi="宋体" w:eastAsia="宋体" w:cs="宋体"/>
+          <w:color w:val="000000"/>
+        </w:rPr>
+        <w:tab/>
+      </w:r>
+      <w:r>
+        <w:rPr>
+          <w:rFonts w:ascii="宋体" w:hAnsi="宋体" w:eastAsia="宋体" w:cs="宋体"/>
+          <w:color w:val="000000"/>
+        </w:rPr>
+        <w:t>2020/0</w:t>
+      </w:r>
+      <w:r>
+        <w:rPr>
+          <w:rFonts w:ascii="宋体" w:hAnsi="宋体" w:eastAsia="宋体" w:cs="宋体"/>
+          <w:color w:val="000000"/>
+        </w:rPr>
+        <w:t>4</w:t>
+      </w:r>
+      <w:r>
+        <w:rPr>
+          <w:rFonts w:ascii="宋体" w:hAnsi="宋体" w:eastAsia="宋体" w:cs="宋体"/>
+          <w:color w:val="000000"/>
+        </w:rPr>
+        <w:t>/</w:t>
+      </w:r>
+      <w:r>
+        <w:rPr>
+          <w:rFonts w:ascii="宋体" w:hAnsi="宋体" w:eastAsia="宋体" w:cs="宋体"/>
+          <w:color w:val="000000"/>
+        </w:rPr>
+        <w:t>29</w:t>
+      </w:r>
+    </w:p>
+    <w:p>
+      <w:pPr>
+        <w:tabs>
+          <w:tab w:val="left" w:pos="916"/>
+          <w:tab w:val="left" w:pos="1950"/>
+          <w:tab w:val="left" w:pos="2748"/>
+          <w:tab w:val="left" w:pos="3664"/>
+          <w:tab w:val="left" w:pos="4580"/>
+          <w:tab w:val="left" w:pos="5496"/>
+          <w:tab w:val="left" w:pos="6412"/>
+          <w:tab w:val="left" w:pos="7328"/>
+          <w:tab w:val="left" w:pos="8244"/>
+          <w:tab w:val="left" w:pos="9160"/>
+          <w:tab w:val="left" w:pos="10076"/>
+          <w:tab w:val="left" w:pos="10992"/>
+          <w:tab w:val="left" w:pos="11908"/>
+          <w:tab w:val="left" w:pos="12824"/>
+          <w:tab w:val="left" w:pos="13740"/>
+          <w:tab w:val="left" w:pos="14656"/>
+        </w:tabs>
+        <w:rPr>
+          <w:rFonts w:ascii="宋体" w:hAnsi="宋体" w:eastAsia="宋体" w:cs="宋体"/>
+          <w:color w:val="000000"/>
+        </w:rPr>
+      </w:pPr>
+    </w:p>
+    <w:p>
+      <w:pPr>
+        <w:tabs>
+          <w:tab w:val="left" w:pos="916"/>
+          <w:tab w:val="left" w:pos="1950"/>
+          <w:tab w:val="left" w:pos="2748"/>
+          <w:tab w:val="left" w:pos="3664"/>
+          <w:tab w:val="left" w:pos="4580"/>
+          <w:tab w:val="left" w:pos="5496"/>
+          <w:tab w:val="left" w:pos="6412"/>
+          <w:tab w:val="left" w:pos="7328"/>
+          <w:tab w:val="left" w:pos="8244"/>
+          <w:tab w:val="left" w:pos="9160"/>
+          <w:tab w:val="left" w:pos="10076"/>
+          <w:tab w:val="left" w:pos="10992"/>
+          <w:tab w:val="left" w:pos="11908"/>
+          <w:tab w:val="left" w:pos="12824"/>
+          <w:tab w:val="left" w:pos="13740"/>
+          <w:tab w:val="left" w:pos="14656"/>
+        </w:tabs>
+        <w:rPr>
+          <w:rFonts w:ascii="宋体" w:hAnsi="宋体" w:eastAsia="宋体" w:cs="宋体"/>
+          <w:color w:val="000000"/>
+        </w:rPr>
+      </w:pPr>
+      <w:r>
+        <w:rPr>
+          <w:rFonts w:ascii="宋体" w:hAnsi="宋体" w:eastAsia="宋体" w:cs="宋体"/>
+          <w:color w:val="000000"/>
+        </w:rPr>
+        <w:t>release date:</w:t>
+      </w:r>
+      <w:r>
+        <w:rPr>
+          <w:rFonts w:ascii="宋体" w:hAnsi="宋体" w:eastAsia="宋体" w:cs="宋体"/>
+          <w:color w:val="000000"/>
+        </w:rPr>
+        <w:tab/>
+      </w:r>
+      <w:r>
+        <w:rPr>
+          <w:rFonts w:ascii="宋体" w:hAnsi="宋体" w:eastAsia="宋体" w:cs="宋体"/>
+          <w:color w:val="000000"/>
+        </w:rPr>
+        <w:t>update 2020/0</w:t>
+      </w:r>
+      <w:r>
+        <w:rPr>
+          <w:rFonts w:ascii="宋体" w:hAnsi="宋体" w:eastAsia="宋体" w:cs="宋体"/>
+          <w:color w:val="000000"/>
+        </w:rPr>
+        <w:t>4</w:t>
+      </w:r>
+      <w:r>
+        <w:rPr>
+          <w:rFonts w:ascii="宋体" w:hAnsi="宋体" w:eastAsia="宋体" w:cs="宋体"/>
+          <w:color w:val="000000"/>
+        </w:rPr>
+        <w:t>/</w:t>
+      </w:r>
+      <w:r>
+        <w:rPr>
+          <w:rFonts w:ascii="宋体" w:hAnsi="宋体" w:eastAsia="宋体" w:cs="宋体"/>
+          <w:color w:val="000000"/>
+        </w:rPr>
+        <w:t>29</w:t>
+      </w:r>
+    </w:p>
+    <w:p>
+      <w:pPr>
+        <w:tabs>
+          <w:tab w:val="left" w:pos="916"/>
+          <w:tab w:val="left" w:pos="1950"/>
+          <w:tab w:val="left" w:pos="2748"/>
+          <w:tab w:val="left" w:pos="3664"/>
+          <w:tab w:val="left" w:pos="4580"/>
+          <w:tab w:val="left" w:pos="5496"/>
+          <w:tab w:val="left" w:pos="6412"/>
+          <w:tab w:val="left" w:pos="7328"/>
+          <w:tab w:val="left" w:pos="8244"/>
+          <w:tab w:val="left" w:pos="9160"/>
+          <w:tab w:val="left" w:pos="10076"/>
+          <w:tab w:val="left" w:pos="10992"/>
+          <w:tab w:val="left" w:pos="11908"/>
+          <w:tab w:val="left" w:pos="12824"/>
+          <w:tab w:val="left" w:pos="13740"/>
+          <w:tab w:val="left" w:pos="14656"/>
+        </w:tabs>
+        <w:rPr>
+          <w:rFonts w:ascii="宋体" w:hAnsi="宋体" w:eastAsia="宋体" w:cs="宋体"/>
+          <w:color w:val="000000"/>
+        </w:rPr>
+      </w:pPr>
+    </w:p>
+    <w:p>
+      <w:pPr>
+        <w:rPr>
+          <w:rFonts w:hint="eastAsia" w:ascii="宋体" w:hAnsi="宋体" w:eastAsia="宋体" w:cs="宋体"/>
+          <w:color w:val="000000"/>
+          <w:lang w:val="en-US" w:eastAsia="zh-CN"/>
+        </w:rPr>
+      </w:pPr>
+      <w:r>
+        <w:rPr>
+          <w:rFonts w:hint="eastAsia" w:ascii="宋体" w:hAnsi="宋体" w:eastAsia="宋体" w:cs="宋体"/>
+          <w:color w:val="000000"/>
+          <w:lang w:val="en-US" w:eastAsia="zh-CN"/>
+        </w:rPr>
+        <w:t>更新日志：</w:t>
+      </w:r>
+    </w:p>
+    <w:p>
+      <w:pPr>
+        <w:rPr>
+          <w:rFonts w:hint="eastAsia" w:ascii="宋体" w:hAnsi="宋体" w:eastAsia="宋体" w:cs="宋体"/>
+          <w:color w:val="000000"/>
+          <w:lang w:eastAsia="zh-CN"/>
+        </w:rPr>
+      </w:pPr>
+      <w:r>
+        <w:rPr>
+          <w:rFonts w:hint="default" w:ascii="宋体" w:hAnsi="宋体" w:eastAsia="宋体" w:cs="宋体"/>
+          <w:color w:val="000000"/>
+          <w:lang w:eastAsia="zh-CN"/>
+        </w:rPr>
+        <w:t>1.更新lib.</w:t>
+      </w:r>
+    </w:p>
+    <w:p>
+      <w:pPr>
+        <w:rPr>
+          <w:rFonts w:hint="eastAsia" w:ascii="宋体" w:hAnsi="宋体" w:eastAsia="宋体" w:cs="宋体"/>
+          <w:color w:val="000000"/>
+          <w:lang w:val="en-US" w:eastAsia="zh-CN"/>
+        </w:rPr>
+      </w:pPr>
+      <w:r>
+        <w:rPr>
+          <w:rFonts w:hint="default" w:ascii="宋体" w:hAnsi="宋体" w:eastAsia="宋体" w:cs="宋体"/>
+          <w:color w:val="000000"/>
+          <w:lang w:eastAsia="zh-CN"/>
+        </w:rPr>
+        <w:t>2</w:t>
+      </w:r>
+      <w:r>
+        <w:rPr>
+          <w:rFonts w:hint="eastAsia" w:ascii="宋体" w:hAnsi="宋体" w:eastAsia="宋体" w:cs="宋体"/>
+          <w:color w:val="000000"/>
+          <w:lang w:val="en-US" w:eastAsia="zh-CN"/>
+        </w:rPr>
+        <w:t>.</w:t>
+      </w:r>
+      <w:r>
+        <w:rPr>
+          <w:rFonts w:hint="default" w:ascii="宋体" w:hAnsi="宋体" w:eastAsia="宋体" w:cs="宋体"/>
+          <w:color w:val="000000"/>
+          <w:lang w:eastAsia="zh-CN"/>
+        </w:rPr>
+        <w:t>降低OpenSSL文件大小</w:t>
+      </w:r>
+      <w:r>
+        <w:rPr>
+          <w:rFonts w:hint="eastAsia" w:ascii="宋体" w:hAnsi="宋体" w:eastAsia="宋体" w:cs="宋体"/>
+          <w:color w:val="000000"/>
+          <w:lang w:val="en-US" w:eastAsia="zh-CN"/>
+        </w:rPr>
+        <w:t>。</w:t>
+      </w:r>
+    </w:p>
+    <w:p>
+      <w:pPr>
+        <w:rPr>
+          <w:rFonts w:hint="eastAsia" w:ascii="宋体" w:hAnsi="宋体" w:eastAsia="宋体" w:cs="宋体"/>
+          <w:color w:val="000000"/>
+          <w:lang w:eastAsia="zh-CN"/>
+        </w:rPr>
+      </w:pPr>
+      <w:r>
+        <w:rPr>
+          <w:rFonts w:hint="default" w:ascii="宋体" w:hAnsi="宋体" w:eastAsia="宋体" w:cs="宋体"/>
+          <w:color w:val="000000"/>
+          <w:lang w:eastAsia="zh-CN"/>
+        </w:rPr>
+        <w:t>3</w:t>
+      </w:r>
+      <w:r>
+        <w:rPr>
+          <w:rFonts w:hint="eastAsia" w:ascii="宋体" w:hAnsi="宋体" w:eastAsia="宋体" w:cs="宋体"/>
+          <w:color w:val="000000"/>
+          <w:lang w:val="en-US" w:eastAsia="zh-CN"/>
+        </w:rPr>
+        <w:t>.</w:t>
+      </w:r>
+      <w:r>
+        <w:rPr>
+          <w:rFonts w:hint="default" w:ascii="宋体" w:hAnsi="宋体" w:eastAsia="宋体" w:cs="宋体"/>
+          <w:color w:val="000000"/>
+          <w:lang w:eastAsia="zh-CN"/>
+        </w:rPr>
+        <w:t>GATT OTA需要执行</w:t>
+      </w:r>
+      <w:r>
+        <w:rPr>
+          <w:rFonts w:hint="eastAsia" w:ascii="宋体" w:hAnsi="宋体" w:eastAsia="宋体" w:cs="宋体"/>
+          <w:color w:val="000000"/>
+          <w:lang w:val="en-US" w:eastAsia="zh-CN"/>
+        </w:rPr>
+        <w:t>nodeIdentifySet</w:t>
+      </w:r>
+      <w:r>
+        <w:rPr>
+          <w:rFonts w:hint="eastAsia" w:ascii="宋体" w:hAnsi="宋体" w:eastAsia="宋体" w:cs="宋体"/>
+          <w:color w:val="000000"/>
+          <w:lang w:eastAsia="zh-CN"/>
+        </w:rPr>
+        <w:t>并根据nodeIdentity来直连设备。</w:t>
+      </w:r>
+    </w:p>
+    <w:p>
+      <w:pPr>
+        <w:rPr>
+          <w:rFonts w:hint="eastAsia" w:ascii="宋体" w:hAnsi="宋体" w:eastAsia="宋体" w:cs="宋体"/>
+          <w:color w:val="000000"/>
+          <w:lang w:eastAsia="zh-CN"/>
+        </w:rPr>
+      </w:pPr>
+      <w:r>
+        <w:rPr>
+          <w:rFonts w:hint="eastAsia" w:ascii="宋体" w:hAnsi="宋体" w:eastAsia="宋体" w:cs="宋体"/>
+          <w:color w:val="000000"/>
+          <w:lang w:eastAsia="zh-CN"/>
+        </w:rPr>
+        <w:t>4.上传源码版本SDK，更新源码版本SDK的接口说明文档。</w:t>
+      </w:r>
+    </w:p>
+    <w:p>
+      <w:pPr>
+        <w:rPr>
+          <w:rFonts w:hint="eastAsia" w:ascii="宋体" w:hAnsi="宋体" w:eastAsia="宋体" w:cs="宋体"/>
+          <w:color w:val="000000"/>
+          <w:lang w:val="en-US" w:eastAsia="zh-CN"/>
+        </w:rPr>
+      </w:pPr>
+    </w:p>
+    <w:p>
+      <w:pPr>
+        <w:rPr>
+          <w:rFonts w:hint="eastAsia" w:ascii="宋体" w:hAnsi="宋体" w:eastAsia="宋体" w:cs="宋体"/>
+          <w:color w:val="000000"/>
+          <w:lang w:val="en-US" w:eastAsia="zh-CN"/>
+        </w:rPr>
+      </w:pPr>
+      <w:r>
+        <w:rPr>
+          <w:rFonts w:hint="eastAsia" w:ascii="宋体" w:hAnsi="宋体" w:eastAsia="宋体" w:cs="宋体"/>
+          <w:color w:val="000000"/>
+          <w:lang w:val="en-US" w:eastAsia="zh-CN"/>
+        </w:rPr>
+        <w:t>release note:</w:t>
+      </w:r>
+    </w:p>
+    <w:p>
+      <w:pPr>
+        <w:rPr>
+          <w:rFonts w:hint="eastAsia" w:ascii="宋体" w:hAnsi="宋体" w:eastAsia="宋体" w:cs="宋体"/>
+          <w:color w:val="000000"/>
+          <w:lang w:eastAsia="zh-CN"/>
+        </w:rPr>
+      </w:pPr>
+      <w:r>
+        <w:rPr>
+          <w:rFonts w:hint="default" w:ascii="宋体" w:hAnsi="宋体" w:eastAsia="宋体" w:cs="宋体"/>
+          <w:color w:val="000000"/>
+          <w:lang w:eastAsia="zh-CN"/>
+        </w:rPr>
+        <w:t>1.update lib.</w:t>
+      </w:r>
+    </w:p>
+    <w:p>
+      <w:pPr>
+        <w:rPr>
+          <w:rFonts w:hint="eastAsia" w:ascii="宋体" w:hAnsi="宋体" w:eastAsia="宋体" w:cs="宋体"/>
+          <w:color w:val="000000"/>
+          <w:lang w:val="en-US" w:eastAsia="zh-CN"/>
+        </w:rPr>
+      </w:pPr>
+      <w:r>
+        <w:rPr>
+          <w:rFonts w:hint="default" w:ascii="宋体" w:hAnsi="宋体" w:eastAsia="宋体" w:cs="宋体"/>
+          <w:color w:val="000000"/>
+          <w:lang w:eastAsia="zh-CN"/>
+        </w:rPr>
+        <w:t>2</w:t>
+      </w:r>
+      <w:r>
+        <w:rPr>
+          <w:rFonts w:hint="eastAsia" w:ascii="宋体" w:hAnsi="宋体" w:eastAsia="宋体" w:cs="宋体"/>
+          <w:color w:val="000000"/>
+          <w:lang w:val="en-US" w:eastAsia="zh-CN"/>
+        </w:rPr>
+        <w:t>.cut down the size of OpenSSL file.</w:t>
+      </w:r>
+    </w:p>
+    <w:p>
+      <w:pPr>
+        <w:rPr>
+          <w:rFonts w:hint="eastAsia" w:ascii="宋体" w:hAnsi="宋体" w:eastAsia="宋体" w:cs="宋体"/>
+          <w:color w:val="000000"/>
+          <w:lang w:val="en-US" w:eastAsia="zh-CN"/>
+        </w:rPr>
+      </w:pPr>
+      <w:r>
+        <w:rPr>
+          <w:rFonts w:hint="default" w:ascii="宋体" w:hAnsi="宋体" w:eastAsia="宋体" w:cs="宋体"/>
+          <w:color w:val="000000"/>
+          <w:lang w:eastAsia="zh-CN"/>
+        </w:rPr>
+        <w:t>3</w:t>
+      </w:r>
+      <w:r>
+        <w:rPr>
+          <w:rFonts w:hint="eastAsia" w:ascii="宋体" w:hAnsi="宋体" w:eastAsia="宋体" w:cs="宋体"/>
+          <w:color w:val="000000"/>
+          <w:lang w:val="en-US" w:eastAsia="zh-CN"/>
+        </w:rPr>
+        <w:t>.add nodeIdentifySet in GATT OTA.</w:t>
+      </w:r>
+    </w:p>
+    <w:p>
+      <w:pPr>
+        <w:rPr>
+          <w:rFonts w:hint="eastAsia" w:ascii="宋体" w:hAnsi="宋体" w:eastAsia="宋体" w:cs="宋体"/>
+          <w:color w:val="000000"/>
+          <w:lang w:val="en-US" w:eastAsia="zh-CN"/>
+        </w:rPr>
+      </w:pPr>
+      <w:r>
+        <w:rPr>
+          <w:rFonts w:hint="default" w:ascii="宋体" w:hAnsi="宋体" w:eastAsia="宋体" w:cs="宋体"/>
+          <w:color w:val="000000"/>
+          <w:lang w:eastAsia="zh-CN"/>
+        </w:rPr>
+        <w:t xml:space="preserve">4.add </w:t>
+      </w:r>
+      <w:r>
+        <w:rPr>
+          <w:rFonts w:hint="eastAsia" w:ascii="宋体" w:hAnsi="宋体" w:eastAsia="宋体" w:cs="宋体"/>
+          <w:color w:val="000000"/>
+          <w:lang w:val="en-US" w:eastAsia="zh-CN"/>
+        </w:rPr>
+        <w:t>sourceCode library TelinkSigMeshLib</w:t>
+      </w:r>
+      <w:r>
+        <w:rPr>
+          <w:rFonts w:hint="eastAsia" w:ascii="宋体" w:hAnsi="宋体" w:eastAsia="宋体" w:cs="宋体"/>
+          <w:color w:val="000000"/>
+          <w:lang w:eastAsia="zh-CN"/>
+        </w:rPr>
+        <w:t xml:space="preserve">, </w:t>
+      </w:r>
+      <w:r>
+        <w:rPr>
+          <w:rFonts w:hint="eastAsia" w:ascii="宋体" w:hAnsi="宋体" w:eastAsia="宋体" w:cs="宋体"/>
+          <w:color w:val="000000"/>
+          <w:lang w:val="en-US" w:eastAsia="zh-CN"/>
+        </w:rPr>
+        <w:t>update doc of sourceCode library TelinkSigMeshLib.</w:t>
+      </w:r>
+    </w:p>
+    <w:p>
+      <w:pPr>
+        <w:rPr>
+          <w:rFonts w:hint="eastAsia" w:ascii="宋体" w:hAnsi="宋体" w:eastAsia="宋体" w:cs="宋体"/>
+          <w:color w:val="000000"/>
+          <w:lang w:eastAsia="zh-CN"/>
+        </w:rPr>
+      </w:pPr>
+    </w:p>
+    <w:p>
+      <w:pPr>
+        <w:keepNext w:val="0"/>
+        <w:keepLines w:val="0"/>
+        <w:widowControl/>
+        <w:suppressLineNumbers w:val="0"/>
+        <w:jc w:val="left"/>
+      </w:pPr>
+      <w:bookmarkStart w:id="0" w:name="_GoBack"/>
+      <w:bookmarkEnd w:id="0"/>
+    </w:p>
+    <w:p>
+      <w:pPr>
+        <w:rPr>
+          <w:rFonts w:ascii="宋体" w:hAnsi="宋体" w:eastAsia="宋体" w:cs="宋体"/>
+          <w:color w:val="000000"/>
+        </w:rPr>
+      </w:pPr>
     </w:p>
     <w:p>
       <w:pPr>
@@ -592,8 +1329,6 @@
         </w:rPr>
         <w:t>interface.</w:t>
       </w:r>
-      <w:bookmarkStart w:id="0" w:name="_GoBack"/>
-      <w:bookmarkEnd w:id="0"/>
     </w:p>
     <w:p>
       <w:pPr>

</xml_diff>

<commit_message>
fix(ios): change Extensions framework name frome 'TelinkSigMeshLibB' to 'TelinkSigMeshLibExtensions'.
</commit_message>
<xml_diff>
--- a/app/ios/document/ReleaseNotes_Of_iOSDemoApp_For_TelinkSigMesh.docx
+++ b/app/ios/document/ReleaseNotes_Of_iOSDemoApp_For_TelinkSigMesh.docx
@@ -82,7 +82,7 @@
           <w:rFonts w:ascii="宋体" w:hAnsi="宋体" w:eastAsia="宋体" w:cs="宋体"/>
           <w:color w:val="000000"/>
         </w:rPr>
-        <w:t>4</w:t>
+        <w:t>5</w:t>
       </w:r>
       <w:r>
         <w:rPr>
@@ -96,7 +96,7 @@
           <w:rFonts w:ascii="宋体" w:hAnsi="宋体" w:eastAsia="宋体" w:cs="宋体"/>
           <w:color w:val="000000"/>
         </w:rPr>
-        <w:t>29</w:t>
+        <w:t>12</w:t>
       </w:r>
     </w:p>
     <w:p>
@@ -173,14 +173,7 @@
           <w:rFonts w:ascii="宋体" w:hAnsi="宋体" w:eastAsia="宋体" w:cs="宋体"/>
           <w:color w:val="000000"/>
         </w:rPr>
-        <w:t>git branch</w:t>
-      </w:r>
-      <w:r>
-        <w:rPr>
-          <w:rFonts w:ascii="宋体" w:hAnsi="宋体" w:eastAsia="宋体" w:cs="宋体"/>
-          <w:color w:val="000000"/>
-        </w:rPr>
-        <w:t xml:space="preserve"> </w:t>
+        <w:t xml:space="preserve">git branch </w:t>
       </w:r>
       <w:r>
         <w:rPr>
@@ -259,259 +252,345 @@
           <w:rFonts w:ascii="宋体" w:hAnsi="宋体" w:eastAsia="宋体" w:cs="宋体"/>
           <w:color w:val="000000"/>
         </w:rPr>
-        <w:t>3.</w:t>
-      </w:r>
-      <w:r>
-        <w:rPr>
-          <w:rFonts w:ascii="宋体" w:hAnsi="宋体" w:eastAsia="宋体" w:cs="宋体"/>
-          <w:color w:val="000000"/>
+        <w:t>3.2.</w:t>
+      </w:r>
+      <w:r>
+        <w:rPr>
+          <w:rFonts w:ascii="宋体" w:hAnsi="宋体" w:eastAsia="宋体" w:cs="宋体"/>
+          <w:color w:val="000000"/>
+        </w:rPr>
+        <w:t>1</w:t>
+      </w:r>
+    </w:p>
+    <w:p>
+      <w:pPr>
+        <w:tabs>
+          <w:tab w:val="left" w:pos="916"/>
+          <w:tab w:val="left" w:pos="1950"/>
+          <w:tab w:val="left" w:pos="2748"/>
+          <w:tab w:val="left" w:pos="3664"/>
+          <w:tab w:val="left" w:pos="4580"/>
+          <w:tab w:val="left" w:pos="5496"/>
+          <w:tab w:val="left" w:pos="6412"/>
+          <w:tab w:val="left" w:pos="7328"/>
+          <w:tab w:val="left" w:pos="8244"/>
+          <w:tab w:val="left" w:pos="9160"/>
+          <w:tab w:val="left" w:pos="10076"/>
+          <w:tab w:val="left" w:pos="10992"/>
+          <w:tab w:val="left" w:pos="11908"/>
+          <w:tab w:val="left" w:pos="12824"/>
+          <w:tab w:val="left" w:pos="13740"/>
+          <w:tab w:val="left" w:pos="14656"/>
+        </w:tabs>
+        <w:rPr>
+          <w:rFonts w:ascii="宋体" w:hAnsi="宋体" w:eastAsia="宋体" w:cs="宋体"/>
+          <w:color w:val="000000"/>
+        </w:rPr>
+      </w:pPr>
+    </w:p>
+    <w:p>
+      <w:pPr>
+        <w:tabs>
+          <w:tab w:val="left" w:pos="916"/>
+          <w:tab w:val="left" w:pos="1950"/>
+          <w:tab w:val="left" w:pos="2748"/>
+          <w:tab w:val="left" w:pos="3664"/>
+          <w:tab w:val="left" w:pos="4580"/>
+          <w:tab w:val="left" w:pos="5496"/>
+          <w:tab w:val="left" w:pos="6412"/>
+          <w:tab w:val="left" w:pos="7328"/>
+          <w:tab w:val="left" w:pos="8244"/>
+          <w:tab w:val="left" w:pos="9160"/>
+          <w:tab w:val="left" w:pos="10076"/>
+          <w:tab w:val="left" w:pos="10992"/>
+          <w:tab w:val="left" w:pos="11908"/>
+          <w:tab w:val="left" w:pos="12824"/>
+          <w:tab w:val="left" w:pos="13740"/>
+          <w:tab w:val="left" w:pos="14656"/>
+        </w:tabs>
+        <w:rPr>
+          <w:rFonts w:ascii="宋体" w:hAnsi="宋体" w:eastAsia="宋体" w:cs="宋体"/>
+          <w:color w:val="000000"/>
+        </w:rPr>
+      </w:pPr>
+      <w:r>
+        <w:rPr>
+          <w:rFonts w:ascii="宋体" w:hAnsi="宋体" w:eastAsia="宋体" w:cs="宋体"/>
+          <w:color w:val="000000"/>
+        </w:rPr>
+        <w:t>gittime:</w:t>
+      </w:r>
+      <w:r>
+        <w:rPr>
+          <w:rFonts w:ascii="宋体" w:hAnsi="宋体" w:eastAsia="宋体" w:cs="宋体"/>
+          <w:color w:val="000000"/>
+        </w:rPr>
+        <w:tab/>
+      </w:r>
+      <w:r>
+        <w:rPr>
+          <w:rFonts w:ascii="宋体" w:hAnsi="宋体" w:eastAsia="宋体" w:cs="宋体"/>
+          <w:color w:val="000000"/>
+        </w:rPr>
+        <w:t>2020/0</w:t>
+      </w:r>
+      <w:r>
+        <w:rPr>
+          <w:rFonts w:ascii="宋体" w:hAnsi="宋体" w:eastAsia="宋体" w:cs="宋体"/>
+          <w:color w:val="000000"/>
+        </w:rPr>
+        <w:t>5</w:t>
+      </w:r>
+      <w:r>
+        <w:rPr>
+          <w:rFonts w:ascii="宋体" w:hAnsi="宋体" w:eastAsia="宋体" w:cs="宋体"/>
+          <w:color w:val="000000"/>
+        </w:rPr>
+        <w:t>/</w:t>
+      </w:r>
+      <w:r>
+        <w:rPr>
+          <w:rFonts w:ascii="宋体" w:hAnsi="宋体" w:eastAsia="宋体" w:cs="宋体"/>
+          <w:color w:val="000000"/>
+        </w:rPr>
+        <w:t>12</w:t>
+      </w:r>
+    </w:p>
+    <w:p>
+      <w:pPr>
+        <w:tabs>
+          <w:tab w:val="left" w:pos="916"/>
+          <w:tab w:val="left" w:pos="1950"/>
+          <w:tab w:val="left" w:pos="2748"/>
+          <w:tab w:val="left" w:pos="3664"/>
+          <w:tab w:val="left" w:pos="4580"/>
+          <w:tab w:val="left" w:pos="5496"/>
+          <w:tab w:val="left" w:pos="6412"/>
+          <w:tab w:val="left" w:pos="7328"/>
+          <w:tab w:val="left" w:pos="8244"/>
+          <w:tab w:val="left" w:pos="9160"/>
+          <w:tab w:val="left" w:pos="10076"/>
+          <w:tab w:val="left" w:pos="10992"/>
+          <w:tab w:val="left" w:pos="11908"/>
+          <w:tab w:val="left" w:pos="12824"/>
+          <w:tab w:val="left" w:pos="13740"/>
+          <w:tab w:val="left" w:pos="14656"/>
+        </w:tabs>
+        <w:rPr>
+          <w:rFonts w:ascii="宋体" w:hAnsi="宋体" w:eastAsia="宋体" w:cs="宋体"/>
+          <w:color w:val="000000"/>
+        </w:rPr>
+      </w:pPr>
+    </w:p>
+    <w:p>
+      <w:pPr>
+        <w:tabs>
+          <w:tab w:val="left" w:pos="916"/>
+          <w:tab w:val="left" w:pos="1950"/>
+          <w:tab w:val="left" w:pos="2748"/>
+          <w:tab w:val="left" w:pos="3664"/>
+          <w:tab w:val="left" w:pos="4580"/>
+          <w:tab w:val="left" w:pos="5496"/>
+          <w:tab w:val="left" w:pos="6412"/>
+          <w:tab w:val="left" w:pos="7328"/>
+          <w:tab w:val="left" w:pos="8244"/>
+          <w:tab w:val="left" w:pos="9160"/>
+          <w:tab w:val="left" w:pos="10076"/>
+          <w:tab w:val="left" w:pos="10992"/>
+          <w:tab w:val="left" w:pos="11908"/>
+          <w:tab w:val="left" w:pos="12824"/>
+          <w:tab w:val="left" w:pos="13740"/>
+          <w:tab w:val="left" w:pos="14656"/>
+        </w:tabs>
+        <w:rPr>
+          <w:rFonts w:ascii="宋体" w:hAnsi="宋体" w:eastAsia="宋体" w:cs="宋体"/>
+          <w:color w:val="000000"/>
+        </w:rPr>
+      </w:pPr>
+      <w:r>
+        <w:rPr>
+          <w:rFonts w:ascii="宋体" w:hAnsi="宋体" w:eastAsia="宋体" w:cs="宋体"/>
+          <w:color w:val="000000"/>
+        </w:rPr>
+        <w:t>release date:</w:t>
+      </w:r>
+      <w:r>
+        <w:rPr>
+          <w:rFonts w:ascii="宋体" w:hAnsi="宋体" w:eastAsia="宋体" w:cs="宋体"/>
+          <w:color w:val="000000"/>
+        </w:rPr>
+        <w:tab/>
+      </w:r>
+      <w:r>
+        <w:rPr>
+          <w:rFonts w:ascii="宋体" w:hAnsi="宋体" w:eastAsia="宋体" w:cs="宋体"/>
+          <w:color w:val="000000"/>
+        </w:rPr>
+        <w:t>update 2020/0</w:t>
+      </w:r>
+      <w:r>
+        <w:rPr>
+          <w:rFonts w:ascii="宋体" w:hAnsi="宋体" w:eastAsia="宋体" w:cs="宋体"/>
+          <w:color w:val="000000"/>
+        </w:rPr>
+        <w:t>5</w:t>
+      </w:r>
+      <w:r>
+        <w:rPr>
+          <w:rFonts w:ascii="宋体" w:hAnsi="宋体" w:eastAsia="宋体" w:cs="宋体"/>
+          <w:color w:val="000000"/>
+        </w:rPr>
+        <w:t>/</w:t>
+      </w:r>
+      <w:r>
+        <w:rPr>
+          <w:rFonts w:ascii="宋体" w:hAnsi="宋体" w:eastAsia="宋体" w:cs="宋体"/>
+          <w:color w:val="000000"/>
+        </w:rPr>
+        <w:t>12</w:t>
+      </w:r>
+    </w:p>
+    <w:p>
+      <w:pPr>
+        <w:tabs>
+          <w:tab w:val="left" w:pos="916"/>
+          <w:tab w:val="left" w:pos="1950"/>
+          <w:tab w:val="left" w:pos="2748"/>
+          <w:tab w:val="left" w:pos="3664"/>
+          <w:tab w:val="left" w:pos="4580"/>
+          <w:tab w:val="left" w:pos="5496"/>
+          <w:tab w:val="left" w:pos="6412"/>
+          <w:tab w:val="left" w:pos="7328"/>
+          <w:tab w:val="left" w:pos="8244"/>
+          <w:tab w:val="left" w:pos="9160"/>
+          <w:tab w:val="left" w:pos="10076"/>
+          <w:tab w:val="left" w:pos="10992"/>
+          <w:tab w:val="left" w:pos="11908"/>
+          <w:tab w:val="left" w:pos="12824"/>
+          <w:tab w:val="left" w:pos="13740"/>
+          <w:tab w:val="left" w:pos="14656"/>
+        </w:tabs>
+        <w:rPr>
+          <w:rFonts w:ascii="宋体" w:hAnsi="宋体" w:eastAsia="宋体" w:cs="宋体"/>
+          <w:color w:val="000000"/>
+        </w:rPr>
+      </w:pPr>
+    </w:p>
+    <w:p>
+      <w:pPr>
+        <w:rPr>
+          <w:rFonts w:hint="eastAsia" w:ascii="宋体" w:hAnsi="宋体" w:eastAsia="宋体" w:cs="宋体"/>
+          <w:color w:val="000000"/>
+          <w:lang w:val="en-US" w:eastAsia="zh-CN"/>
+        </w:rPr>
+      </w:pPr>
+      <w:r>
+        <w:rPr>
+          <w:rFonts w:hint="eastAsia" w:ascii="宋体" w:hAnsi="宋体" w:eastAsia="宋体" w:cs="宋体"/>
+          <w:color w:val="000000"/>
+          <w:lang w:val="en-US" w:eastAsia="zh-CN"/>
+        </w:rPr>
+        <w:t>更新日志：</w:t>
+      </w:r>
+    </w:p>
+    <w:p>
+      <w:pPr>
+        <w:rPr>
+          <w:rFonts w:hint="eastAsia" w:ascii="宋体" w:hAnsi="宋体" w:eastAsia="宋体" w:cs="宋体"/>
+          <w:color w:val="000000"/>
+          <w:lang w:eastAsia="zh-CN"/>
+        </w:rPr>
+      </w:pPr>
+      <w:r>
+        <w:rPr>
+          <w:rFonts w:hint="default" w:ascii="宋体" w:hAnsi="宋体" w:eastAsia="宋体" w:cs="宋体"/>
+          <w:color w:val="000000"/>
+          <w:lang w:eastAsia="zh-CN"/>
+        </w:rPr>
+        <w:t>1.</w:t>
+      </w:r>
+      <w:r>
+        <w:rPr>
+          <w:rFonts w:hint="default" w:ascii="宋体" w:hAnsi="宋体" w:eastAsia="宋体" w:cs="宋体"/>
+          <w:color w:val="000000"/>
+          <w:lang w:eastAsia="zh-CN"/>
+        </w:rPr>
+        <w:t>源码库分为分为基础版本库和扩展库两个库，基础库不包含meshOTA和remote provision功能。</w:t>
+      </w:r>
+      <w:r>
+        <w:rPr>
+          <w:rFonts w:hint="default" w:ascii="宋体" w:hAnsi="宋体" w:eastAsia="宋体" w:cs="宋体"/>
+          <w:color w:val="000000"/>
+          <w:lang w:eastAsia="zh-CN"/>
+        </w:rPr>
+        <w:t>.</w:t>
+      </w:r>
+    </w:p>
+    <w:p>
+      <w:pPr>
+        <w:rPr>
+          <w:rFonts w:hint="eastAsia" w:ascii="宋体" w:hAnsi="宋体" w:eastAsia="宋体" w:cs="宋体"/>
+          <w:color w:val="000000"/>
+          <w:lang w:val="en-US" w:eastAsia="zh-CN"/>
+        </w:rPr>
+      </w:pPr>
+      <w:r>
+        <w:rPr>
+          <w:rFonts w:hint="default" w:ascii="宋体" w:hAnsi="宋体" w:eastAsia="宋体" w:cs="宋体"/>
+          <w:color w:val="000000"/>
+          <w:lang w:eastAsia="zh-CN"/>
         </w:rPr>
         <w:t>2</w:t>
       </w:r>
       <w:r>
         <w:rPr>
-          <w:rFonts w:ascii="宋体" w:hAnsi="宋体" w:eastAsia="宋体" w:cs="宋体"/>
-          <w:color w:val="000000"/>
+          <w:rFonts w:hint="eastAsia" w:ascii="宋体" w:hAnsi="宋体" w:eastAsia="宋体" w:cs="宋体"/>
+          <w:color w:val="000000"/>
+          <w:lang w:val="en-US" w:eastAsia="zh-CN"/>
         </w:rPr>
         <w:t>.</w:t>
       </w:r>
       <w:r>
         <w:rPr>
-          <w:rFonts w:ascii="宋体" w:hAnsi="宋体" w:eastAsia="宋体" w:cs="宋体"/>
-          <w:color w:val="000000"/>
-        </w:rPr>
-        <w:t>0</w:t>
-      </w:r>
-    </w:p>
-    <w:p>
-      <w:pPr>
-        <w:tabs>
-          <w:tab w:val="left" w:pos="916"/>
-          <w:tab w:val="left" w:pos="1950"/>
-          <w:tab w:val="left" w:pos="2748"/>
-          <w:tab w:val="left" w:pos="3664"/>
-          <w:tab w:val="left" w:pos="4580"/>
-          <w:tab w:val="left" w:pos="5496"/>
-          <w:tab w:val="left" w:pos="6412"/>
-          <w:tab w:val="left" w:pos="7328"/>
-          <w:tab w:val="left" w:pos="8244"/>
-          <w:tab w:val="left" w:pos="9160"/>
-          <w:tab w:val="left" w:pos="10076"/>
-          <w:tab w:val="left" w:pos="10992"/>
-          <w:tab w:val="left" w:pos="11908"/>
-          <w:tab w:val="left" w:pos="12824"/>
-          <w:tab w:val="left" w:pos="13740"/>
-          <w:tab w:val="left" w:pos="14656"/>
-        </w:tabs>
-        <w:rPr>
-          <w:rFonts w:ascii="宋体" w:hAnsi="宋体" w:eastAsia="宋体" w:cs="宋体"/>
-          <w:color w:val="000000"/>
-        </w:rPr>
-      </w:pPr>
-    </w:p>
-    <w:p>
-      <w:pPr>
-        <w:tabs>
-          <w:tab w:val="left" w:pos="916"/>
-          <w:tab w:val="left" w:pos="1950"/>
-          <w:tab w:val="left" w:pos="2748"/>
-          <w:tab w:val="left" w:pos="3664"/>
-          <w:tab w:val="left" w:pos="4580"/>
-          <w:tab w:val="left" w:pos="5496"/>
-          <w:tab w:val="left" w:pos="6412"/>
-          <w:tab w:val="left" w:pos="7328"/>
-          <w:tab w:val="left" w:pos="8244"/>
-          <w:tab w:val="left" w:pos="9160"/>
-          <w:tab w:val="left" w:pos="10076"/>
-          <w:tab w:val="left" w:pos="10992"/>
-          <w:tab w:val="left" w:pos="11908"/>
-          <w:tab w:val="left" w:pos="12824"/>
-          <w:tab w:val="left" w:pos="13740"/>
-          <w:tab w:val="left" w:pos="14656"/>
-        </w:tabs>
-        <w:rPr>
-          <w:rFonts w:ascii="宋体" w:hAnsi="宋体" w:eastAsia="宋体" w:cs="宋体"/>
-          <w:color w:val="000000"/>
-        </w:rPr>
-      </w:pPr>
-      <w:r>
-        <w:rPr>
-          <w:rFonts w:ascii="宋体" w:hAnsi="宋体" w:eastAsia="宋体" w:cs="宋体"/>
-          <w:color w:val="000000"/>
-        </w:rPr>
-        <w:t>gittime:</w:t>
-      </w:r>
-      <w:r>
-        <w:rPr>
-          <w:rFonts w:ascii="宋体" w:hAnsi="宋体" w:eastAsia="宋体" w:cs="宋体"/>
-          <w:color w:val="000000"/>
-        </w:rPr>
-        <w:tab/>
-      </w:r>
-      <w:r>
-        <w:rPr>
-          <w:rFonts w:ascii="宋体" w:hAnsi="宋体" w:eastAsia="宋体" w:cs="宋体"/>
-          <w:color w:val="000000"/>
-        </w:rPr>
-        <w:t>2020/0</w:t>
-      </w:r>
-      <w:r>
-        <w:rPr>
-          <w:rFonts w:ascii="宋体" w:hAnsi="宋体" w:eastAsia="宋体" w:cs="宋体"/>
-          <w:color w:val="000000"/>
-        </w:rPr>
-        <w:t>4</w:t>
-      </w:r>
-      <w:r>
-        <w:rPr>
-          <w:rFonts w:ascii="宋体" w:hAnsi="宋体" w:eastAsia="宋体" w:cs="宋体"/>
-          <w:color w:val="000000"/>
-        </w:rPr>
-        <w:t>/</w:t>
-      </w:r>
-      <w:r>
-        <w:rPr>
-          <w:rFonts w:ascii="宋体" w:hAnsi="宋体" w:eastAsia="宋体" w:cs="宋体"/>
-          <w:color w:val="000000"/>
-        </w:rPr>
-        <w:t>29</w:t>
-      </w:r>
-    </w:p>
-    <w:p>
-      <w:pPr>
-        <w:tabs>
-          <w:tab w:val="left" w:pos="916"/>
-          <w:tab w:val="left" w:pos="1950"/>
-          <w:tab w:val="left" w:pos="2748"/>
-          <w:tab w:val="left" w:pos="3664"/>
-          <w:tab w:val="left" w:pos="4580"/>
-          <w:tab w:val="left" w:pos="5496"/>
-          <w:tab w:val="left" w:pos="6412"/>
-          <w:tab w:val="left" w:pos="7328"/>
-          <w:tab w:val="left" w:pos="8244"/>
-          <w:tab w:val="left" w:pos="9160"/>
-          <w:tab w:val="left" w:pos="10076"/>
-          <w:tab w:val="left" w:pos="10992"/>
-          <w:tab w:val="left" w:pos="11908"/>
-          <w:tab w:val="left" w:pos="12824"/>
-          <w:tab w:val="left" w:pos="13740"/>
-          <w:tab w:val="left" w:pos="14656"/>
-        </w:tabs>
-        <w:rPr>
-          <w:rFonts w:ascii="宋体" w:hAnsi="宋体" w:eastAsia="宋体" w:cs="宋体"/>
-          <w:color w:val="000000"/>
-        </w:rPr>
-      </w:pPr>
-    </w:p>
-    <w:p>
-      <w:pPr>
-        <w:tabs>
-          <w:tab w:val="left" w:pos="916"/>
-          <w:tab w:val="left" w:pos="1950"/>
-          <w:tab w:val="left" w:pos="2748"/>
-          <w:tab w:val="left" w:pos="3664"/>
-          <w:tab w:val="left" w:pos="4580"/>
-          <w:tab w:val="left" w:pos="5496"/>
-          <w:tab w:val="left" w:pos="6412"/>
-          <w:tab w:val="left" w:pos="7328"/>
-          <w:tab w:val="left" w:pos="8244"/>
-          <w:tab w:val="left" w:pos="9160"/>
-          <w:tab w:val="left" w:pos="10076"/>
-          <w:tab w:val="left" w:pos="10992"/>
-          <w:tab w:val="left" w:pos="11908"/>
-          <w:tab w:val="left" w:pos="12824"/>
-          <w:tab w:val="left" w:pos="13740"/>
-          <w:tab w:val="left" w:pos="14656"/>
-        </w:tabs>
-        <w:rPr>
-          <w:rFonts w:ascii="宋体" w:hAnsi="宋体" w:eastAsia="宋体" w:cs="宋体"/>
-          <w:color w:val="000000"/>
-        </w:rPr>
-      </w:pPr>
-      <w:r>
-        <w:rPr>
-          <w:rFonts w:ascii="宋体" w:hAnsi="宋体" w:eastAsia="宋体" w:cs="宋体"/>
-          <w:color w:val="000000"/>
-        </w:rPr>
-        <w:t>release date:</w:t>
-      </w:r>
-      <w:r>
-        <w:rPr>
-          <w:rFonts w:ascii="宋体" w:hAnsi="宋体" w:eastAsia="宋体" w:cs="宋体"/>
-          <w:color w:val="000000"/>
-        </w:rPr>
-        <w:tab/>
-      </w:r>
-      <w:r>
-        <w:rPr>
-          <w:rFonts w:ascii="宋体" w:hAnsi="宋体" w:eastAsia="宋体" w:cs="宋体"/>
-          <w:color w:val="000000"/>
-        </w:rPr>
-        <w:t>update 2020/0</w:t>
-      </w:r>
-      <w:r>
-        <w:rPr>
-          <w:rFonts w:ascii="宋体" w:hAnsi="宋体" w:eastAsia="宋体" w:cs="宋体"/>
-          <w:color w:val="000000"/>
-        </w:rPr>
-        <w:t>4</w:t>
-      </w:r>
-      <w:r>
-        <w:rPr>
-          <w:rFonts w:ascii="宋体" w:hAnsi="宋体" w:eastAsia="宋体" w:cs="宋体"/>
-          <w:color w:val="000000"/>
-        </w:rPr>
-        <w:t>/</w:t>
-      </w:r>
-      <w:r>
-        <w:rPr>
-          <w:rFonts w:ascii="宋体" w:hAnsi="宋体" w:eastAsia="宋体" w:cs="宋体"/>
-          <w:color w:val="000000"/>
-        </w:rPr>
-        <w:t>29</w:t>
-      </w:r>
-    </w:p>
-    <w:p>
-      <w:pPr>
-        <w:tabs>
-          <w:tab w:val="left" w:pos="916"/>
-          <w:tab w:val="left" w:pos="1950"/>
-          <w:tab w:val="left" w:pos="2748"/>
-          <w:tab w:val="left" w:pos="3664"/>
-          <w:tab w:val="left" w:pos="4580"/>
-          <w:tab w:val="left" w:pos="5496"/>
-          <w:tab w:val="left" w:pos="6412"/>
-          <w:tab w:val="left" w:pos="7328"/>
-          <w:tab w:val="left" w:pos="8244"/>
-          <w:tab w:val="left" w:pos="9160"/>
-          <w:tab w:val="left" w:pos="10076"/>
-          <w:tab w:val="left" w:pos="10992"/>
-          <w:tab w:val="left" w:pos="11908"/>
-          <w:tab w:val="left" w:pos="12824"/>
-          <w:tab w:val="left" w:pos="13740"/>
-          <w:tab w:val="left" w:pos="14656"/>
-        </w:tabs>
-        <w:rPr>
-          <w:rFonts w:ascii="宋体" w:hAnsi="宋体" w:eastAsia="宋体" w:cs="宋体"/>
-          <w:color w:val="000000"/>
-        </w:rPr>
-      </w:pPr>
-    </w:p>
-    <w:p>
-      <w:pPr>
+          <w:rFonts w:hint="default" w:ascii="宋体" w:hAnsi="宋体" w:eastAsia="宋体" w:cs="宋体"/>
+          <w:color w:val="000000"/>
+          <w:lang w:eastAsia="zh-CN"/>
+        </w:rPr>
+        <w:t>修复remote provision多跳时添加异常的bug</w:t>
+      </w:r>
+      <w:r>
         <w:rPr>
           <w:rFonts w:hint="eastAsia" w:ascii="宋体" w:hAnsi="宋体" w:eastAsia="宋体" w:cs="宋体"/>
           <w:color w:val="000000"/>
           <w:lang w:val="en-US" w:eastAsia="zh-CN"/>
         </w:rPr>
-      </w:pPr>
-      <w:r>
+        <w:t>。</w:t>
+      </w:r>
+    </w:p>
+    <w:p>
+      <w:pPr>
         <w:rPr>
           <w:rFonts w:hint="eastAsia" w:ascii="宋体" w:hAnsi="宋体" w:eastAsia="宋体" w:cs="宋体"/>
           <w:color w:val="000000"/>
           <w:lang w:val="en-US" w:eastAsia="zh-CN"/>
         </w:rPr>
-        <w:t>更新日志：</w:t>
+      </w:pPr>
+    </w:p>
+    <w:p>
+      <w:pPr>
+        <w:rPr>
+          <w:rFonts w:hint="eastAsia" w:ascii="宋体" w:hAnsi="宋体" w:eastAsia="宋体" w:cs="宋体"/>
+          <w:color w:val="000000"/>
+          <w:lang w:val="en-US" w:eastAsia="zh-CN"/>
+        </w:rPr>
+      </w:pPr>
+      <w:r>
+        <w:rPr>
+          <w:rFonts w:hint="eastAsia" w:ascii="宋体" w:hAnsi="宋体" w:eastAsia="宋体" w:cs="宋体"/>
+          <w:color w:val="000000"/>
+          <w:lang w:val="en-US" w:eastAsia="zh-CN"/>
+        </w:rPr>
+        <w:t>release note:</w:t>
       </w:r>
     </w:p>
     <w:p>
@@ -528,23 +607,63 @@
           <w:color w:val="000000"/>
           <w:lang w:eastAsia="zh-CN"/>
         </w:rPr>
-        <w:t>1.更新lib.</w:t>
-      </w:r>
-    </w:p>
-    <w:p>
-      <w:pPr>
-        <w:rPr>
-          <w:rFonts w:hint="eastAsia" w:ascii="宋体" w:hAnsi="宋体" w:eastAsia="宋体" w:cs="宋体"/>
+        <w:t>1.</w:t>
+      </w:r>
+      <w:r>
+        <w:rPr>
+          <w:rFonts w:hint="default" w:ascii="宋体" w:hAnsi="宋体" w:eastAsia="宋体" w:cs="宋体"/>
           <w:color w:val="000000"/>
           <w:lang w:val="en-US" w:eastAsia="zh-CN"/>
         </w:rPr>
-      </w:pPr>
+        <w:t>delete source code file of `meshOTA` and `remote provision`, just reserved header file of them</w:t>
+      </w:r>
       <w:r>
         <w:rPr>
           <w:rFonts w:hint="default" w:ascii="宋体" w:hAnsi="宋体" w:eastAsia="宋体" w:cs="宋体"/>
           <w:color w:val="000000"/>
           <w:lang w:eastAsia="zh-CN"/>
         </w:rPr>
+        <w:t xml:space="preserve"> in default library `</w:t>
+      </w:r>
+      <w:r>
+        <w:rPr>
+          <w:rFonts w:hint="eastAsia" w:ascii="宋体" w:hAnsi="宋体" w:eastAsia="宋体" w:cs="宋体"/>
+          <w:color w:val="000000"/>
+          <w:lang w:eastAsia="zh-CN"/>
+        </w:rPr>
+        <w:t>TelinkSigMeshLib</w:t>
+      </w:r>
+      <w:r>
+        <w:rPr>
+          <w:rFonts w:hint="default" w:ascii="宋体" w:hAnsi="宋体" w:eastAsia="宋体" w:cs="宋体"/>
+          <w:color w:val="000000"/>
+          <w:lang w:eastAsia="zh-CN"/>
+        </w:rPr>
+        <w:t>`</w:t>
+      </w:r>
+      <w:r>
+        <w:rPr>
+          <w:rFonts w:hint="default" w:ascii="宋体" w:hAnsi="宋体" w:eastAsia="宋体" w:cs="宋体"/>
+          <w:color w:val="000000"/>
+          <w:lang w:val="en-US" w:eastAsia="zh-CN"/>
+        </w:rPr>
+        <w:t>.</w:t>
+      </w:r>
+    </w:p>
+    <w:p>
+      <w:pPr>
+        <w:rPr>
+          <w:rFonts w:hint="eastAsia" w:ascii="宋体" w:hAnsi="宋体" w:eastAsia="宋体" w:cs="宋体"/>
+          <w:color w:val="000000"/>
+          <w:lang w:eastAsia="zh-CN"/>
+        </w:rPr>
+      </w:pPr>
+      <w:r>
+        <w:rPr>
+          <w:rFonts w:hint="default" w:ascii="宋体" w:hAnsi="宋体" w:eastAsia="宋体" w:cs="宋体"/>
+          <w:color w:val="000000"/>
+          <w:lang w:eastAsia="zh-CN"/>
+        </w:rPr>
         <w:t>2</w:t>
       </w:r>
       <w:r>
@@ -559,227 +678,10 @@
         <w:rPr>
           <w:rFonts w:hint="default" w:ascii="宋体" w:hAnsi="宋体" w:eastAsia="宋体" w:cs="宋体"/>
           <w:color w:val="000000"/>
-          <w:lang w:eastAsia="zh-CN"/>
-        </w:rPr>
-        <w:t>降低OpenSSL文件大小</w:t>
-      </w:r>
-      <w:r>
-        <w:rPr>
-          <w:rFonts w:hint="eastAsia" w:ascii="宋体" w:hAnsi="宋体" w:eastAsia="宋体" w:cs="宋体"/>
-          <w:color w:val="000000"/>
           <w:lang w:val="en-US" w:eastAsia="zh-CN"/>
         </w:rPr>
-        <w:t>。</w:t>
-      </w:r>
-    </w:p>
-    <w:p>
-      <w:pPr>
-        <w:rPr>
-          <w:rFonts w:hint="eastAsia" w:ascii="宋体" w:hAnsi="宋体" w:eastAsia="宋体" w:cs="宋体"/>
-          <w:color w:val="000000"/>
-          <w:lang w:eastAsia="zh-CN"/>
-        </w:rPr>
-      </w:pPr>
-      <w:r>
-        <w:rPr>
-          <w:rFonts w:hint="default" w:ascii="宋体" w:hAnsi="宋体" w:eastAsia="宋体" w:cs="宋体"/>
-          <w:color w:val="000000"/>
-          <w:lang w:eastAsia="zh-CN"/>
-        </w:rPr>
-        <w:t>3</w:t>
-      </w:r>
-      <w:r>
-        <w:rPr>
-          <w:rFonts w:hint="eastAsia" w:ascii="宋体" w:hAnsi="宋体" w:eastAsia="宋体" w:cs="宋体"/>
-          <w:color w:val="000000"/>
-          <w:lang w:val="en-US" w:eastAsia="zh-CN"/>
-        </w:rPr>
-        <w:t>.</w:t>
-      </w:r>
-      <w:r>
-        <w:rPr>
-          <w:rFonts w:hint="default" w:ascii="宋体" w:hAnsi="宋体" w:eastAsia="宋体" w:cs="宋体"/>
-          <w:color w:val="000000"/>
-          <w:lang w:eastAsia="zh-CN"/>
-        </w:rPr>
-        <w:t>GATT OTA需要执行</w:t>
-      </w:r>
-      <w:r>
-        <w:rPr>
-          <w:rFonts w:hint="eastAsia" w:ascii="宋体" w:hAnsi="宋体" w:eastAsia="宋体" w:cs="宋体"/>
-          <w:color w:val="000000"/>
-          <w:lang w:val="en-US" w:eastAsia="zh-CN"/>
-        </w:rPr>
-        <w:t>nodeIdentifySet</w:t>
-      </w:r>
-      <w:r>
-        <w:rPr>
-          <w:rFonts w:hint="eastAsia" w:ascii="宋体" w:hAnsi="宋体" w:eastAsia="宋体" w:cs="宋体"/>
-          <w:color w:val="000000"/>
-          <w:lang w:eastAsia="zh-CN"/>
-        </w:rPr>
-        <w:t>并根据nodeIdentity来直连设备。</w:t>
-      </w:r>
-    </w:p>
-    <w:p>
-      <w:pPr>
-        <w:rPr>
-          <w:rFonts w:hint="eastAsia" w:ascii="宋体" w:hAnsi="宋体" w:eastAsia="宋体" w:cs="宋体"/>
-          <w:color w:val="000000"/>
-          <w:lang w:eastAsia="zh-CN"/>
-        </w:rPr>
-      </w:pPr>
-      <w:r>
-        <w:rPr>
-          <w:rFonts w:hint="eastAsia" w:ascii="宋体" w:hAnsi="宋体" w:eastAsia="宋体" w:cs="宋体"/>
-          <w:color w:val="000000"/>
-          <w:lang w:eastAsia="zh-CN"/>
-        </w:rPr>
-        <w:t>4.上传源码版本SDK，更新源码版本SDK的接口说明文档。</w:t>
-      </w:r>
-    </w:p>
-    <w:p>
-      <w:pPr>
-        <w:rPr>
-          <w:rFonts w:hint="eastAsia" w:ascii="宋体" w:hAnsi="宋体" w:eastAsia="宋体" w:cs="宋体"/>
-          <w:color w:val="000000"/>
-          <w:lang w:val="en-US" w:eastAsia="zh-CN"/>
-        </w:rPr>
-      </w:pPr>
-    </w:p>
-    <w:p>
-      <w:pPr>
-        <w:rPr>
-          <w:rFonts w:hint="eastAsia" w:ascii="宋体" w:hAnsi="宋体" w:eastAsia="宋体" w:cs="宋体"/>
-          <w:color w:val="000000"/>
-          <w:lang w:val="en-US" w:eastAsia="zh-CN"/>
-        </w:rPr>
-      </w:pPr>
-      <w:r>
-        <w:rPr>
-          <w:rFonts w:hint="eastAsia" w:ascii="宋体" w:hAnsi="宋体" w:eastAsia="宋体" w:cs="宋体"/>
-          <w:color w:val="000000"/>
-          <w:lang w:val="en-US" w:eastAsia="zh-CN"/>
-        </w:rPr>
-        <w:t>release note:</w:t>
-      </w:r>
-    </w:p>
-    <w:p>
-      <w:pPr>
-        <w:rPr>
-          <w:rFonts w:hint="eastAsia" w:ascii="宋体" w:hAnsi="宋体" w:eastAsia="宋体" w:cs="宋体"/>
-          <w:color w:val="000000"/>
-          <w:lang w:eastAsia="zh-CN"/>
-        </w:rPr>
-      </w:pPr>
-      <w:r>
-        <w:rPr>
-          <w:rFonts w:hint="default" w:ascii="宋体" w:hAnsi="宋体" w:eastAsia="宋体" w:cs="宋体"/>
-          <w:color w:val="000000"/>
-          <w:lang w:eastAsia="zh-CN"/>
-        </w:rPr>
-        <w:t>1.update lib.</w:t>
-      </w:r>
-    </w:p>
-    <w:p>
-      <w:pPr>
-        <w:rPr>
-          <w:rFonts w:hint="eastAsia" w:ascii="宋体" w:hAnsi="宋体" w:eastAsia="宋体" w:cs="宋体"/>
-          <w:color w:val="000000"/>
-          <w:lang w:val="en-US" w:eastAsia="zh-CN"/>
-        </w:rPr>
-      </w:pPr>
-      <w:r>
-        <w:rPr>
-          <w:rFonts w:hint="default" w:ascii="宋体" w:hAnsi="宋体" w:eastAsia="宋体" w:cs="宋体"/>
-          <w:color w:val="000000"/>
-          <w:lang w:eastAsia="zh-CN"/>
-        </w:rPr>
-        <w:t>2</w:t>
-      </w:r>
-      <w:r>
-        <w:rPr>
-          <w:rFonts w:hint="eastAsia" w:ascii="宋体" w:hAnsi="宋体" w:eastAsia="宋体" w:cs="宋体"/>
-          <w:color w:val="000000"/>
-          <w:lang w:val="en-US" w:eastAsia="zh-CN"/>
-        </w:rPr>
-        <w:t>.cut down the size of OpenSSL file.</w:t>
-      </w:r>
-    </w:p>
-    <w:p>
-      <w:pPr>
-        <w:rPr>
-          <w:rFonts w:hint="eastAsia" w:ascii="宋体" w:hAnsi="宋体" w:eastAsia="宋体" w:cs="宋体"/>
-          <w:color w:val="000000"/>
-          <w:lang w:val="en-US" w:eastAsia="zh-CN"/>
-        </w:rPr>
-      </w:pPr>
-      <w:r>
-        <w:rPr>
-          <w:rFonts w:hint="default" w:ascii="宋体" w:hAnsi="宋体" w:eastAsia="宋体" w:cs="宋体"/>
-          <w:color w:val="000000"/>
-          <w:lang w:eastAsia="zh-CN"/>
-        </w:rPr>
-        <w:t>3</w:t>
-      </w:r>
-      <w:r>
-        <w:rPr>
-          <w:rFonts w:hint="eastAsia" w:ascii="宋体" w:hAnsi="宋体" w:eastAsia="宋体" w:cs="宋体"/>
-          <w:color w:val="000000"/>
-          <w:lang w:val="en-US" w:eastAsia="zh-CN"/>
-        </w:rPr>
-        <w:t>.add nodeIdentifySet in GATT OTA.</w:t>
-      </w:r>
-    </w:p>
-    <w:p>
-      <w:pPr>
-        <w:rPr>
-          <w:rFonts w:hint="eastAsia" w:ascii="宋体" w:hAnsi="宋体" w:eastAsia="宋体" w:cs="宋体"/>
-          <w:color w:val="000000"/>
-          <w:lang w:val="en-US" w:eastAsia="zh-CN"/>
-        </w:rPr>
-      </w:pPr>
-      <w:r>
-        <w:rPr>
-          <w:rFonts w:hint="default" w:ascii="宋体" w:hAnsi="宋体" w:eastAsia="宋体" w:cs="宋体"/>
-          <w:color w:val="000000"/>
-          <w:lang w:eastAsia="zh-CN"/>
-        </w:rPr>
-        <w:t xml:space="preserve">4.add </w:t>
-      </w:r>
-      <w:r>
-        <w:rPr>
-          <w:rFonts w:hint="eastAsia" w:ascii="宋体" w:hAnsi="宋体" w:eastAsia="宋体" w:cs="宋体"/>
-          <w:color w:val="000000"/>
-          <w:lang w:val="en-US" w:eastAsia="zh-CN"/>
-        </w:rPr>
-        <w:t>sourceCode library TelinkSigMeshLib</w:t>
-      </w:r>
-      <w:r>
-        <w:rPr>
-          <w:rFonts w:hint="eastAsia" w:ascii="宋体" w:hAnsi="宋体" w:eastAsia="宋体" w:cs="宋体"/>
-          <w:color w:val="000000"/>
-          <w:lang w:eastAsia="zh-CN"/>
-        </w:rPr>
-        <w:t xml:space="preserve">, </w:t>
-      </w:r>
-      <w:r>
-        <w:rPr>
-          <w:rFonts w:hint="eastAsia" w:ascii="宋体" w:hAnsi="宋体" w:eastAsia="宋体" w:cs="宋体"/>
-          <w:color w:val="000000"/>
-          <w:lang w:val="en-US" w:eastAsia="zh-CN"/>
-        </w:rPr>
-        <w:t>update doc of sourceCode library TelinkSigMeshLib.</w:t>
-      </w:r>
-    </w:p>
-    <w:p>
-      <w:pPr>
-        <w:rPr>
-          <w:rFonts w:hint="eastAsia" w:ascii="宋体" w:hAnsi="宋体" w:eastAsia="宋体" w:cs="宋体"/>
-          <w:color w:val="000000"/>
-          <w:lang w:eastAsia="zh-CN"/>
-        </w:rPr>
-      </w:pPr>
+        <w:t>fix: multi-hop bug of remote provision.</w:t>
+      </w:r>
     </w:p>
     <w:p>
       <w:pPr>
@@ -789,8 +691,652 @@
         <w:suppressLineNumbers w:val="0"/>
         <w:jc w:val="left"/>
       </w:pPr>
+    </w:p>
+    <w:p>
+      <w:pPr>
+        <w:rPr>
+          <w:rFonts w:ascii="宋体" w:hAnsi="宋体" w:eastAsia="宋体" w:cs="宋体"/>
+          <w:color w:val="000000"/>
+        </w:rPr>
+      </w:pPr>
       <w:bookmarkStart w:id="0" w:name="_GoBack"/>
       <w:bookmarkEnd w:id="0"/>
+    </w:p>
+    <w:p>
+      <w:pPr>
+        <w:rPr>
+          <w:rFonts w:ascii="宋体" w:hAnsi="宋体" w:eastAsia="宋体" w:cs="宋体"/>
+          <w:color w:val="000000"/>
+        </w:rPr>
+      </w:pPr>
+      <w:r>
+        <w:rPr>
+          <w:rFonts w:ascii="宋体" w:hAnsi="宋体" w:eastAsia="宋体" w:cs="宋体"/>
+          <w:color w:val="000000"/>
+        </w:rPr>
+        <w:t>2020/04/29</w:t>
+      </w:r>
+    </w:p>
+    <w:p>
+      <w:pPr>
+        <w:pStyle w:val="3"/>
+        <w:rPr>
+          <w:kern w:val="0"/>
+        </w:rPr>
+      </w:pPr>
+      <w:r>
+        <w:rPr>
+          <w:rFonts w:hint="eastAsia"/>
+          <w:kern w:val="0"/>
+        </w:rPr>
+        <w:t>iOS</w:t>
+      </w:r>
+      <w:r>
+        <w:t xml:space="preserve"> </w:t>
+      </w:r>
+    </w:p>
+    <w:p>
+      <w:pPr>
+        <w:tabs>
+          <w:tab w:val="left" w:pos="916"/>
+          <w:tab w:val="left" w:pos="1950"/>
+          <w:tab w:val="left" w:pos="2748"/>
+          <w:tab w:val="left" w:pos="3664"/>
+          <w:tab w:val="left" w:pos="4580"/>
+          <w:tab w:val="left" w:pos="5496"/>
+          <w:tab w:val="left" w:pos="6412"/>
+          <w:tab w:val="left" w:pos="7328"/>
+          <w:tab w:val="left" w:pos="8244"/>
+          <w:tab w:val="left" w:pos="9160"/>
+          <w:tab w:val="left" w:pos="10076"/>
+          <w:tab w:val="left" w:pos="10992"/>
+          <w:tab w:val="left" w:pos="11908"/>
+          <w:tab w:val="left" w:pos="12824"/>
+          <w:tab w:val="left" w:pos="13740"/>
+          <w:tab w:val="left" w:pos="14656"/>
+        </w:tabs>
+        <w:rPr>
+          <w:rFonts w:ascii="宋体" w:hAnsi="宋体" w:eastAsia="宋体" w:cs="宋体"/>
+          <w:color w:val="000000"/>
+        </w:rPr>
+      </w:pPr>
+    </w:p>
+    <w:p>
+      <w:pPr>
+        <w:tabs>
+          <w:tab w:val="left" w:pos="916"/>
+          <w:tab w:val="left" w:pos="1950"/>
+          <w:tab w:val="left" w:pos="2748"/>
+          <w:tab w:val="left" w:pos="3664"/>
+          <w:tab w:val="left" w:pos="4580"/>
+          <w:tab w:val="left" w:pos="5496"/>
+          <w:tab w:val="left" w:pos="6412"/>
+          <w:tab w:val="left" w:pos="7328"/>
+          <w:tab w:val="left" w:pos="8244"/>
+          <w:tab w:val="left" w:pos="9160"/>
+          <w:tab w:val="left" w:pos="10076"/>
+          <w:tab w:val="left" w:pos="10992"/>
+          <w:tab w:val="left" w:pos="11908"/>
+          <w:tab w:val="left" w:pos="12824"/>
+          <w:tab w:val="left" w:pos="13740"/>
+          <w:tab w:val="left" w:pos="14656"/>
+        </w:tabs>
+        <w:rPr>
+          <w:rFonts w:ascii="宋体" w:hAnsi="宋体" w:eastAsia="宋体" w:cs="宋体"/>
+          <w:color w:val="000000"/>
+        </w:rPr>
+      </w:pPr>
+      <w:r>
+        <w:rPr>
+          <w:rFonts w:ascii="宋体" w:hAnsi="宋体" w:eastAsia="宋体" w:cs="宋体"/>
+          <w:color w:val="000000"/>
+        </w:rPr>
+        <w:t xml:space="preserve">git branch </w:t>
+      </w:r>
+      <w:r>
+        <w:rPr>
+          <w:rFonts w:hint="eastAsia"/>
+        </w:rPr>
+        <w:t>http://192.168.48.36/sdk_app/ble_mesh/telink_sig_mesh_sdk.git</w:t>
+      </w:r>
+    </w:p>
+    <w:p>
+      <w:pPr>
+        <w:tabs>
+          <w:tab w:val="left" w:pos="916"/>
+          <w:tab w:val="left" w:pos="1950"/>
+          <w:tab w:val="left" w:pos="2748"/>
+          <w:tab w:val="left" w:pos="3664"/>
+          <w:tab w:val="left" w:pos="4580"/>
+          <w:tab w:val="left" w:pos="5496"/>
+          <w:tab w:val="left" w:pos="6412"/>
+          <w:tab w:val="left" w:pos="7328"/>
+          <w:tab w:val="left" w:pos="8244"/>
+          <w:tab w:val="left" w:pos="9160"/>
+          <w:tab w:val="left" w:pos="10076"/>
+          <w:tab w:val="left" w:pos="10992"/>
+          <w:tab w:val="left" w:pos="11908"/>
+          <w:tab w:val="left" w:pos="12824"/>
+          <w:tab w:val="left" w:pos="13740"/>
+          <w:tab w:val="left" w:pos="14656"/>
+        </w:tabs>
+        <w:rPr>
+          <w:rFonts w:ascii="宋体" w:hAnsi="宋体" w:eastAsia="宋体" w:cs="宋体"/>
+          <w:color w:val="000000"/>
+        </w:rPr>
+      </w:pPr>
+    </w:p>
+    <w:p>
+      <w:pPr>
+        <w:tabs>
+          <w:tab w:val="left" w:pos="916"/>
+          <w:tab w:val="left" w:pos="1950"/>
+          <w:tab w:val="left" w:pos="2748"/>
+          <w:tab w:val="left" w:pos="3664"/>
+          <w:tab w:val="left" w:pos="4580"/>
+          <w:tab w:val="left" w:pos="5496"/>
+          <w:tab w:val="left" w:pos="6412"/>
+          <w:tab w:val="left" w:pos="7328"/>
+          <w:tab w:val="left" w:pos="8244"/>
+          <w:tab w:val="left" w:pos="9160"/>
+          <w:tab w:val="left" w:pos="10076"/>
+          <w:tab w:val="left" w:pos="10992"/>
+          <w:tab w:val="left" w:pos="11908"/>
+          <w:tab w:val="left" w:pos="12824"/>
+          <w:tab w:val="left" w:pos="13740"/>
+          <w:tab w:val="left" w:pos="14656"/>
+        </w:tabs>
+        <w:rPr>
+          <w:rFonts w:ascii="宋体" w:hAnsi="宋体" w:eastAsia="宋体" w:cs="宋体"/>
+          <w:color w:val="000000"/>
+        </w:rPr>
+      </w:pPr>
+      <w:r>
+        <w:rPr>
+          <w:rFonts w:ascii="宋体" w:hAnsi="宋体" w:eastAsia="宋体" w:cs="宋体"/>
+          <w:color w:val="000000"/>
+        </w:rPr>
+        <w:t>version:</w:t>
+      </w:r>
+      <w:r>
+        <w:rPr>
+          <w:rFonts w:ascii="宋体" w:hAnsi="宋体" w:eastAsia="宋体" w:cs="宋体"/>
+          <w:color w:val="000000"/>
+        </w:rPr>
+        <w:tab/>
+      </w:r>
+      <w:r>
+        <w:rPr>
+          <w:rFonts w:ascii="宋体" w:hAnsi="宋体" w:eastAsia="宋体" w:cs="宋体"/>
+          <w:color w:val="000000"/>
+        </w:rPr>
+        <w:t>3.2.0</w:t>
+      </w:r>
+    </w:p>
+    <w:p>
+      <w:pPr>
+        <w:tabs>
+          <w:tab w:val="left" w:pos="916"/>
+          <w:tab w:val="left" w:pos="1950"/>
+          <w:tab w:val="left" w:pos="2748"/>
+          <w:tab w:val="left" w:pos="3664"/>
+          <w:tab w:val="left" w:pos="4580"/>
+          <w:tab w:val="left" w:pos="5496"/>
+          <w:tab w:val="left" w:pos="6412"/>
+          <w:tab w:val="left" w:pos="7328"/>
+          <w:tab w:val="left" w:pos="8244"/>
+          <w:tab w:val="left" w:pos="9160"/>
+          <w:tab w:val="left" w:pos="10076"/>
+          <w:tab w:val="left" w:pos="10992"/>
+          <w:tab w:val="left" w:pos="11908"/>
+          <w:tab w:val="left" w:pos="12824"/>
+          <w:tab w:val="left" w:pos="13740"/>
+          <w:tab w:val="left" w:pos="14656"/>
+        </w:tabs>
+        <w:rPr>
+          <w:rFonts w:ascii="宋体" w:hAnsi="宋体" w:eastAsia="宋体" w:cs="宋体"/>
+          <w:color w:val="000000"/>
+        </w:rPr>
+      </w:pPr>
+    </w:p>
+    <w:p>
+      <w:pPr>
+        <w:tabs>
+          <w:tab w:val="left" w:pos="916"/>
+          <w:tab w:val="left" w:pos="1950"/>
+          <w:tab w:val="left" w:pos="2748"/>
+          <w:tab w:val="left" w:pos="3664"/>
+          <w:tab w:val="left" w:pos="4580"/>
+          <w:tab w:val="left" w:pos="5496"/>
+          <w:tab w:val="left" w:pos="6412"/>
+          <w:tab w:val="left" w:pos="7328"/>
+          <w:tab w:val="left" w:pos="8244"/>
+          <w:tab w:val="left" w:pos="9160"/>
+          <w:tab w:val="left" w:pos="10076"/>
+          <w:tab w:val="left" w:pos="10992"/>
+          <w:tab w:val="left" w:pos="11908"/>
+          <w:tab w:val="left" w:pos="12824"/>
+          <w:tab w:val="left" w:pos="13740"/>
+          <w:tab w:val="left" w:pos="14656"/>
+        </w:tabs>
+        <w:rPr>
+          <w:rFonts w:ascii="宋体" w:hAnsi="宋体" w:eastAsia="宋体" w:cs="宋体"/>
+          <w:color w:val="000000"/>
+        </w:rPr>
+      </w:pPr>
+      <w:r>
+        <w:rPr>
+          <w:rFonts w:ascii="宋体" w:hAnsi="宋体" w:eastAsia="宋体" w:cs="宋体"/>
+          <w:color w:val="000000"/>
+        </w:rPr>
+        <w:t>gittime:</w:t>
+      </w:r>
+      <w:r>
+        <w:rPr>
+          <w:rFonts w:ascii="宋体" w:hAnsi="宋体" w:eastAsia="宋体" w:cs="宋体"/>
+          <w:color w:val="000000"/>
+        </w:rPr>
+        <w:tab/>
+      </w:r>
+      <w:r>
+        <w:rPr>
+          <w:rFonts w:ascii="宋体" w:hAnsi="宋体" w:eastAsia="宋体" w:cs="宋体"/>
+          <w:color w:val="000000"/>
+        </w:rPr>
+        <w:t>2020/04/29</w:t>
+      </w:r>
+    </w:p>
+    <w:p>
+      <w:pPr>
+        <w:tabs>
+          <w:tab w:val="left" w:pos="916"/>
+          <w:tab w:val="left" w:pos="1950"/>
+          <w:tab w:val="left" w:pos="2748"/>
+          <w:tab w:val="left" w:pos="3664"/>
+          <w:tab w:val="left" w:pos="4580"/>
+          <w:tab w:val="left" w:pos="5496"/>
+          <w:tab w:val="left" w:pos="6412"/>
+          <w:tab w:val="left" w:pos="7328"/>
+          <w:tab w:val="left" w:pos="8244"/>
+          <w:tab w:val="left" w:pos="9160"/>
+          <w:tab w:val="left" w:pos="10076"/>
+          <w:tab w:val="left" w:pos="10992"/>
+          <w:tab w:val="left" w:pos="11908"/>
+          <w:tab w:val="left" w:pos="12824"/>
+          <w:tab w:val="left" w:pos="13740"/>
+          <w:tab w:val="left" w:pos="14656"/>
+        </w:tabs>
+        <w:rPr>
+          <w:rFonts w:ascii="宋体" w:hAnsi="宋体" w:eastAsia="宋体" w:cs="宋体"/>
+          <w:color w:val="000000"/>
+        </w:rPr>
+      </w:pPr>
+    </w:p>
+    <w:p>
+      <w:pPr>
+        <w:tabs>
+          <w:tab w:val="left" w:pos="916"/>
+          <w:tab w:val="left" w:pos="1950"/>
+          <w:tab w:val="left" w:pos="2748"/>
+          <w:tab w:val="left" w:pos="3664"/>
+          <w:tab w:val="left" w:pos="4580"/>
+          <w:tab w:val="left" w:pos="5496"/>
+          <w:tab w:val="left" w:pos="6412"/>
+          <w:tab w:val="left" w:pos="7328"/>
+          <w:tab w:val="left" w:pos="8244"/>
+          <w:tab w:val="left" w:pos="9160"/>
+          <w:tab w:val="left" w:pos="10076"/>
+          <w:tab w:val="left" w:pos="10992"/>
+          <w:tab w:val="left" w:pos="11908"/>
+          <w:tab w:val="left" w:pos="12824"/>
+          <w:tab w:val="left" w:pos="13740"/>
+          <w:tab w:val="left" w:pos="14656"/>
+        </w:tabs>
+        <w:rPr>
+          <w:rFonts w:ascii="宋体" w:hAnsi="宋体" w:eastAsia="宋体" w:cs="宋体"/>
+          <w:color w:val="000000"/>
+        </w:rPr>
+      </w:pPr>
+      <w:r>
+        <w:rPr>
+          <w:rFonts w:ascii="宋体" w:hAnsi="宋体" w:eastAsia="宋体" w:cs="宋体"/>
+          <w:color w:val="000000"/>
+        </w:rPr>
+        <w:t>release date:</w:t>
+      </w:r>
+      <w:r>
+        <w:rPr>
+          <w:rFonts w:ascii="宋体" w:hAnsi="宋体" w:eastAsia="宋体" w:cs="宋体"/>
+          <w:color w:val="000000"/>
+        </w:rPr>
+        <w:tab/>
+      </w:r>
+      <w:r>
+        <w:rPr>
+          <w:rFonts w:ascii="宋体" w:hAnsi="宋体" w:eastAsia="宋体" w:cs="宋体"/>
+          <w:color w:val="000000"/>
+        </w:rPr>
+        <w:t>update 2020/04/29</w:t>
+      </w:r>
+    </w:p>
+    <w:p>
+      <w:pPr>
+        <w:tabs>
+          <w:tab w:val="left" w:pos="916"/>
+          <w:tab w:val="left" w:pos="1950"/>
+          <w:tab w:val="left" w:pos="2748"/>
+          <w:tab w:val="left" w:pos="3664"/>
+          <w:tab w:val="left" w:pos="4580"/>
+          <w:tab w:val="left" w:pos="5496"/>
+          <w:tab w:val="left" w:pos="6412"/>
+          <w:tab w:val="left" w:pos="7328"/>
+          <w:tab w:val="left" w:pos="8244"/>
+          <w:tab w:val="left" w:pos="9160"/>
+          <w:tab w:val="left" w:pos="10076"/>
+          <w:tab w:val="left" w:pos="10992"/>
+          <w:tab w:val="left" w:pos="11908"/>
+          <w:tab w:val="left" w:pos="12824"/>
+          <w:tab w:val="left" w:pos="13740"/>
+          <w:tab w:val="left" w:pos="14656"/>
+        </w:tabs>
+        <w:rPr>
+          <w:rFonts w:ascii="宋体" w:hAnsi="宋体" w:eastAsia="宋体" w:cs="宋体"/>
+          <w:color w:val="000000"/>
+        </w:rPr>
+      </w:pPr>
+    </w:p>
+    <w:p>
+      <w:pPr>
+        <w:rPr>
+          <w:rFonts w:hint="eastAsia" w:ascii="宋体" w:hAnsi="宋体" w:eastAsia="宋体" w:cs="宋体"/>
+          <w:color w:val="000000"/>
+          <w:lang w:val="en-US" w:eastAsia="zh-CN"/>
+        </w:rPr>
+      </w:pPr>
+      <w:r>
+        <w:rPr>
+          <w:rFonts w:hint="eastAsia" w:ascii="宋体" w:hAnsi="宋体" w:eastAsia="宋体" w:cs="宋体"/>
+          <w:color w:val="000000"/>
+          <w:lang w:val="en-US" w:eastAsia="zh-CN"/>
+        </w:rPr>
+        <w:t>更新日志：</w:t>
+      </w:r>
+    </w:p>
+    <w:p>
+      <w:pPr>
+        <w:rPr>
+          <w:rFonts w:hint="eastAsia" w:ascii="宋体" w:hAnsi="宋体" w:eastAsia="宋体" w:cs="宋体"/>
+          <w:color w:val="000000"/>
+          <w:lang w:eastAsia="zh-CN"/>
+        </w:rPr>
+      </w:pPr>
+      <w:r>
+        <w:rPr>
+          <w:rFonts w:hint="default" w:ascii="宋体" w:hAnsi="宋体" w:eastAsia="宋体" w:cs="宋体"/>
+          <w:color w:val="000000"/>
+          <w:lang w:eastAsia="zh-CN"/>
+        </w:rPr>
+        <w:t>1.更新lib.</w:t>
+      </w:r>
+    </w:p>
+    <w:p>
+      <w:pPr>
+        <w:rPr>
+          <w:rFonts w:hint="eastAsia" w:ascii="宋体" w:hAnsi="宋体" w:eastAsia="宋体" w:cs="宋体"/>
+          <w:color w:val="000000"/>
+          <w:lang w:val="en-US" w:eastAsia="zh-CN"/>
+        </w:rPr>
+      </w:pPr>
+      <w:r>
+        <w:rPr>
+          <w:rFonts w:hint="default" w:ascii="宋体" w:hAnsi="宋体" w:eastAsia="宋体" w:cs="宋体"/>
+          <w:color w:val="000000"/>
+          <w:lang w:eastAsia="zh-CN"/>
+        </w:rPr>
+        <w:t>2</w:t>
+      </w:r>
+      <w:r>
+        <w:rPr>
+          <w:rFonts w:hint="eastAsia" w:ascii="宋体" w:hAnsi="宋体" w:eastAsia="宋体" w:cs="宋体"/>
+          <w:color w:val="000000"/>
+          <w:lang w:val="en-US" w:eastAsia="zh-CN"/>
+        </w:rPr>
+        <w:t>.</w:t>
+      </w:r>
+      <w:r>
+        <w:rPr>
+          <w:rFonts w:hint="default" w:ascii="宋体" w:hAnsi="宋体" w:eastAsia="宋体" w:cs="宋体"/>
+          <w:color w:val="000000"/>
+          <w:lang w:eastAsia="zh-CN"/>
+        </w:rPr>
+        <w:t>降低OpenSSL文件大小</w:t>
+      </w:r>
+      <w:r>
+        <w:rPr>
+          <w:rFonts w:hint="eastAsia" w:ascii="宋体" w:hAnsi="宋体" w:eastAsia="宋体" w:cs="宋体"/>
+          <w:color w:val="000000"/>
+          <w:lang w:val="en-US" w:eastAsia="zh-CN"/>
+        </w:rPr>
+        <w:t>。</w:t>
+      </w:r>
+    </w:p>
+    <w:p>
+      <w:pPr>
+        <w:rPr>
+          <w:rFonts w:hint="eastAsia" w:ascii="宋体" w:hAnsi="宋体" w:eastAsia="宋体" w:cs="宋体"/>
+          <w:color w:val="000000"/>
+          <w:lang w:eastAsia="zh-CN"/>
+        </w:rPr>
+      </w:pPr>
+      <w:r>
+        <w:rPr>
+          <w:rFonts w:hint="default" w:ascii="宋体" w:hAnsi="宋体" w:eastAsia="宋体" w:cs="宋体"/>
+          <w:color w:val="000000"/>
+          <w:lang w:eastAsia="zh-CN"/>
+        </w:rPr>
+        <w:t>3</w:t>
+      </w:r>
+      <w:r>
+        <w:rPr>
+          <w:rFonts w:hint="eastAsia" w:ascii="宋体" w:hAnsi="宋体" w:eastAsia="宋体" w:cs="宋体"/>
+          <w:color w:val="000000"/>
+          <w:lang w:val="en-US" w:eastAsia="zh-CN"/>
+        </w:rPr>
+        <w:t>.</w:t>
+      </w:r>
+      <w:r>
+        <w:rPr>
+          <w:rFonts w:hint="default" w:ascii="宋体" w:hAnsi="宋体" w:eastAsia="宋体" w:cs="宋体"/>
+          <w:color w:val="000000"/>
+          <w:lang w:eastAsia="zh-CN"/>
+        </w:rPr>
+        <w:t>GATT OTA需要执行</w:t>
+      </w:r>
+      <w:r>
+        <w:rPr>
+          <w:rFonts w:hint="eastAsia" w:ascii="宋体" w:hAnsi="宋体" w:eastAsia="宋体" w:cs="宋体"/>
+          <w:color w:val="000000"/>
+          <w:lang w:val="en-US" w:eastAsia="zh-CN"/>
+        </w:rPr>
+        <w:t>nodeIdentifySet</w:t>
+      </w:r>
+      <w:r>
+        <w:rPr>
+          <w:rFonts w:hint="eastAsia" w:ascii="宋体" w:hAnsi="宋体" w:eastAsia="宋体" w:cs="宋体"/>
+          <w:color w:val="000000"/>
+          <w:lang w:eastAsia="zh-CN"/>
+        </w:rPr>
+        <w:t>并根据nodeIdentity来直连设备。</w:t>
+      </w:r>
+    </w:p>
+    <w:p>
+      <w:pPr>
+        <w:rPr>
+          <w:rFonts w:hint="eastAsia" w:ascii="宋体" w:hAnsi="宋体" w:eastAsia="宋体" w:cs="宋体"/>
+          <w:color w:val="000000"/>
+          <w:lang w:eastAsia="zh-CN"/>
+        </w:rPr>
+      </w:pPr>
+      <w:r>
+        <w:rPr>
+          <w:rFonts w:hint="eastAsia" w:ascii="宋体" w:hAnsi="宋体" w:eastAsia="宋体" w:cs="宋体"/>
+          <w:color w:val="000000"/>
+          <w:lang w:eastAsia="zh-CN"/>
+        </w:rPr>
+        <w:t>4.上传源码版本SDK，更新源码版本SDK的接口说明文档。</w:t>
+      </w:r>
+    </w:p>
+    <w:p>
+      <w:pPr>
+        <w:rPr>
+          <w:rFonts w:hint="eastAsia" w:ascii="宋体" w:hAnsi="宋体" w:eastAsia="宋体" w:cs="宋体"/>
+          <w:color w:val="000000"/>
+          <w:lang w:val="en-US" w:eastAsia="zh-CN"/>
+        </w:rPr>
+      </w:pPr>
+    </w:p>
+    <w:p>
+      <w:pPr>
+        <w:rPr>
+          <w:rFonts w:hint="eastAsia" w:ascii="宋体" w:hAnsi="宋体" w:eastAsia="宋体" w:cs="宋体"/>
+          <w:color w:val="000000"/>
+          <w:lang w:val="en-US" w:eastAsia="zh-CN"/>
+        </w:rPr>
+      </w:pPr>
+      <w:r>
+        <w:rPr>
+          <w:rFonts w:hint="eastAsia" w:ascii="宋体" w:hAnsi="宋体" w:eastAsia="宋体" w:cs="宋体"/>
+          <w:color w:val="000000"/>
+          <w:lang w:val="en-US" w:eastAsia="zh-CN"/>
+        </w:rPr>
+        <w:t>release note:</w:t>
+      </w:r>
+    </w:p>
+    <w:p>
+      <w:pPr>
+        <w:rPr>
+          <w:rFonts w:hint="eastAsia" w:ascii="宋体" w:hAnsi="宋体" w:eastAsia="宋体" w:cs="宋体"/>
+          <w:color w:val="000000"/>
+          <w:lang w:eastAsia="zh-CN"/>
+        </w:rPr>
+      </w:pPr>
+      <w:r>
+        <w:rPr>
+          <w:rFonts w:hint="default" w:ascii="宋体" w:hAnsi="宋体" w:eastAsia="宋体" w:cs="宋体"/>
+          <w:color w:val="000000"/>
+          <w:lang w:eastAsia="zh-CN"/>
+        </w:rPr>
+        <w:t>1.update lib.</w:t>
+      </w:r>
+    </w:p>
+    <w:p>
+      <w:pPr>
+        <w:rPr>
+          <w:rFonts w:hint="eastAsia" w:ascii="宋体" w:hAnsi="宋体" w:eastAsia="宋体" w:cs="宋体"/>
+          <w:color w:val="000000"/>
+          <w:lang w:val="en-US" w:eastAsia="zh-CN"/>
+        </w:rPr>
+      </w:pPr>
+      <w:r>
+        <w:rPr>
+          <w:rFonts w:hint="default" w:ascii="宋体" w:hAnsi="宋体" w:eastAsia="宋体" w:cs="宋体"/>
+          <w:color w:val="000000"/>
+          <w:lang w:eastAsia="zh-CN"/>
+        </w:rPr>
+        <w:t>2</w:t>
+      </w:r>
+      <w:r>
+        <w:rPr>
+          <w:rFonts w:hint="eastAsia" w:ascii="宋体" w:hAnsi="宋体" w:eastAsia="宋体" w:cs="宋体"/>
+          <w:color w:val="000000"/>
+          <w:lang w:val="en-US" w:eastAsia="zh-CN"/>
+        </w:rPr>
+        <w:t>.cut down the size of OpenSSL file.</w:t>
+      </w:r>
+    </w:p>
+    <w:p>
+      <w:pPr>
+        <w:rPr>
+          <w:rFonts w:hint="eastAsia" w:ascii="宋体" w:hAnsi="宋体" w:eastAsia="宋体" w:cs="宋体"/>
+          <w:color w:val="000000"/>
+          <w:lang w:val="en-US" w:eastAsia="zh-CN"/>
+        </w:rPr>
+      </w:pPr>
+      <w:r>
+        <w:rPr>
+          <w:rFonts w:hint="default" w:ascii="宋体" w:hAnsi="宋体" w:eastAsia="宋体" w:cs="宋体"/>
+          <w:color w:val="000000"/>
+          <w:lang w:eastAsia="zh-CN"/>
+        </w:rPr>
+        <w:t>3</w:t>
+      </w:r>
+      <w:r>
+        <w:rPr>
+          <w:rFonts w:hint="eastAsia" w:ascii="宋体" w:hAnsi="宋体" w:eastAsia="宋体" w:cs="宋体"/>
+          <w:color w:val="000000"/>
+          <w:lang w:val="en-US" w:eastAsia="zh-CN"/>
+        </w:rPr>
+        <w:t>.add nodeIdentifySet in GATT OTA.</w:t>
+      </w:r>
+    </w:p>
+    <w:p>
+      <w:pPr>
+        <w:rPr>
+          <w:rFonts w:hint="eastAsia" w:ascii="宋体" w:hAnsi="宋体" w:eastAsia="宋体" w:cs="宋体"/>
+          <w:color w:val="000000"/>
+          <w:lang w:val="en-US" w:eastAsia="zh-CN"/>
+        </w:rPr>
+      </w:pPr>
+      <w:r>
+        <w:rPr>
+          <w:rFonts w:hint="default" w:ascii="宋体" w:hAnsi="宋体" w:eastAsia="宋体" w:cs="宋体"/>
+          <w:color w:val="000000"/>
+          <w:lang w:eastAsia="zh-CN"/>
+        </w:rPr>
+        <w:t xml:space="preserve">4.add </w:t>
+      </w:r>
+      <w:r>
+        <w:rPr>
+          <w:rFonts w:hint="eastAsia" w:ascii="宋体" w:hAnsi="宋体" w:eastAsia="宋体" w:cs="宋体"/>
+          <w:color w:val="000000"/>
+          <w:lang w:val="en-US" w:eastAsia="zh-CN"/>
+        </w:rPr>
+        <w:t>sourceCode library TelinkSigMeshLib</w:t>
+      </w:r>
+      <w:r>
+        <w:rPr>
+          <w:rFonts w:hint="eastAsia" w:ascii="宋体" w:hAnsi="宋体" w:eastAsia="宋体" w:cs="宋体"/>
+          <w:color w:val="000000"/>
+          <w:lang w:eastAsia="zh-CN"/>
+        </w:rPr>
+        <w:t xml:space="preserve">, </w:t>
+      </w:r>
+      <w:r>
+        <w:rPr>
+          <w:rFonts w:hint="eastAsia" w:ascii="宋体" w:hAnsi="宋体" w:eastAsia="宋体" w:cs="宋体"/>
+          <w:color w:val="000000"/>
+          <w:lang w:val="en-US" w:eastAsia="zh-CN"/>
+        </w:rPr>
+        <w:t>update doc of sourceCode library TelinkSigMeshLib.</w:t>
+      </w:r>
+    </w:p>
+    <w:p>
+      <w:pPr>
+        <w:rPr>
+          <w:rFonts w:hint="eastAsia" w:ascii="宋体" w:hAnsi="宋体" w:eastAsia="宋体" w:cs="宋体"/>
+          <w:color w:val="000000"/>
+          <w:lang w:eastAsia="zh-CN"/>
+        </w:rPr>
+      </w:pPr>
+    </w:p>
+    <w:p>
+      <w:pPr>
+        <w:keepNext w:val="0"/>
+        <w:keepLines w:val="0"/>
+        <w:widowControl/>
+        <w:suppressLineNumbers w:val="0"/>
+        <w:jc w:val="left"/>
+      </w:pPr>
     </w:p>
     <w:p>
       <w:pPr>

</xml_diff>